<commit_message>
Commenced documenting the pricing conditions interface changes.
</commit_message>
<xml_diff>
--- a/SOURCE/PXI/DOC/Technical Spec - Promotions 359PROM.docx
+++ b/SOURCE/PXI/DOC/Technical Spec - Promotions 359PROM.docx
@@ -86,33 +86,21 @@
           <w:u w:val="single"/>
         </w:rPr>
       </w:pPr>
+      <w:proofErr w:type="spellStart"/>
       <w:r>
         <w:rPr>
           <w:sz w:val="72"/>
           <w:u w:val="single"/>
         </w:rPr>
-        <w:t xml:space="preserve">AP Claims </w:t>
-      </w:r>
+        <w:t>Promax</w:t>
+      </w:r>
+      <w:proofErr w:type="spellEnd"/>
       <w:r>
         <w:rPr>
           <w:sz w:val="72"/>
           <w:u w:val="single"/>
         </w:rPr>
-        <w:t>Technical</w:t>
-      </w:r>
-      <w:r>
-        <w:rPr>
-          <w:sz w:val="72"/>
-          <w:u w:val="single"/>
-        </w:rPr>
-        <w:t xml:space="preserve"> Spec</w:t>
-      </w:r>
-      <w:r>
-        <w:rPr>
-          <w:sz w:val="72"/>
-          <w:u w:val="single"/>
-        </w:rPr>
-        <w:t xml:space="preserve"> SAMPLE</w:t>
+        <w:t xml:space="preserve"> PX Technical Documentation</w:t>
       </w:r>
     </w:p>
     <w:p>
@@ -124,34 +112,16 @@
           <w:szCs w:val="48"/>
         </w:rPr>
       </w:pPr>
-      <w:r>
+    </w:p>
+    <w:p>
+      <w:pPr>
+        <w:pStyle w:val="NoSpacing"/>
+        <w:jc w:val="center"/>
         <w:rPr>
           <w:sz w:val="48"/>
           <w:szCs w:val="48"/>
         </w:rPr>
-        <w:t>V</w:t>
-      </w:r>
-      <w:r>
-        <w:rPr>
-          <w:sz w:val="48"/>
-          <w:szCs w:val="48"/>
-        </w:rPr>
-        <w:t xml:space="preserve"> </w:t>
-      </w:r>
-      <w:r>
-        <w:rPr>
-          <w:sz w:val="48"/>
-          <w:szCs w:val="48"/>
-        </w:rPr>
-        <w:t>0</w:t>
-      </w:r>
-      <w:r>
-        <w:rPr>
-          <w:sz w:val="48"/>
-          <w:szCs w:val="48"/>
-        </w:rPr>
-        <w:t>.1</w:t>
-      </w:r>
+      </w:pPr>
     </w:p>
     <w:p>
       <w:pPr>
@@ -161,7 +131,16 @@
     <w:p>
       <w:pPr>
         <w:pStyle w:val="NoSpacing"/>
-      </w:pPr>
+        <w:rPr>
+          <w:sz w:val="48"/>
+        </w:rPr>
+      </w:pPr>
+      <w:r>
+        <w:rPr>
+          <w:sz w:val="48"/>
+        </w:rPr>
+        <w:t>Promotions 359PROM – PMXPXI03_LOADER</w:t>
+      </w:r>
     </w:p>
     <w:p>
       <w:pPr>
@@ -256,16 +235,26 @@
     <w:p>
       <w:pPr>
         <w:pStyle w:val="NoSpacing"/>
-      </w:pPr>
+        <w:rPr>
+          <w:b/>
+        </w:rPr>
+      </w:pPr>
+      <w:r>
+        <w:rPr>
+          <w:b/>
+        </w:rPr>
+        <w:t>Updated</w:t>
+      </w:r>
+      <w:r>
+        <w:rPr>
+          <w:b/>
+        </w:rPr>
+        <w:t xml:space="preserve"> by:</w:t>
+      </w:r>
     </w:p>
     <w:p>
       <w:pPr>
         <w:pStyle w:val="NoSpacing"/>
-      </w:pPr>
-    </w:p>
-    <w:p>
-      <w:pPr>
-        <w:pStyle w:val="NoSpacing"/>
         <w:rPr>
           <w:b/>
         </w:rPr>
@@ -274,27 +263,7 @@
         <w:rPr>
           <w:b/>
         </w:rPr>
-        <w:t>Updated</w:t>
-      </w:r>
-      <w:r>
-        <w:rPr>
-          <w:b/>
-        </w:rPr>
-        <w:t xml:space="preserve"> by:</w:t>
-      </w:r>
-    </w:p>
-    <w:p>
-      <w:pPr>
-        <w:pStyle w:val="NoSpacing"/>
-        <w:rPr>
-          <w:b/>
-        </w:rPr>
-      </w:pPr>
-      <w:r>
-        <w:rPr>
-          <w:b/>
-        </w:rPr>
-        <w:t>Jonathan Girling</w:t>
+        <w:t>Chris Horn</w:t>
       </w:r>
     </w:p>
     <w:p>
@@ -314,20 +283,14 @@
         <w:rPr>
           <w:b/>
         </w:rPr>
-        <w:t>2</w:t>
-      </w:r>
-      <w:r>
-        <w:rPr>
-          <w:b/>
-        </w:rPr>
-        <w:t>1</w:t>
+        <w:t>08</w:t>
       </w:r>
       <w:r>
         <w:rPr>
           <w:b/>
           <w:vertAlign w:val="superscript"/>
         </w:rPr>
-        <w:t>st</w:t>
+        <w:t>th</w:t>
       </w:r>
       <w:r>
         <w:rPr>
@@ -339,7 +302,7 @@
         <w:rPr>
           <w:b/>
         </w:rPr>
-        <w:t>August</w:t>
+        <w:t>November</w:t>
       </w:r>
       <w:r>
         <w:rPr>
@@ -1321,10 +1284,10 @@
         <w:t xml:space="preserve"> processes involved for Interfacing </w:t>
       </w:r>
       <w:r>
-        <w:t>AP Claims</w:t>
-      </w:r>
-      <w:r>
-        <w:t xml:space="preserve"> Data out of </w:t>
+        <w:t>Promotions</w:t>
+      </w:r>
+      <w:r>
+        <w:t xml:space="preserve"> out of </w:t>
       </w:r>
       <w:proofErr w:type="spellStart"/>
       <w:r>
@@ -1338,7 +1301,13 @@
         <w:t>SAP</w:t>
       </w:r>
       <w:r>
-        <w:t xml:space="preserve"> through the PXIPMX02 interface</w:t>
+        <w:t xml:space="preserve"> through the PMX</w:t>
+      </w:r>
+      <w:r>
+        <w:t xml:space="preserve">PXI03_LOADER </w:t>
+      </w:r>
+      <w:r>
+        <w:t>interface</w:t>
       </w:r>
       <w:r>
         <w:t>; This interface is also known as ‘</w:t>
@@ -1347,16 +1316,16 @@
         <w:t>3</w:t>
       </w:r>
       <w:r>
-        <w:t>31</w:t>
+        <w:t>59</w:t>
       </w:r>
       <w:r>
         <w:t xml:space="preserve"> </w:t>
       </w:r>
       <w:r>
-        <w:t>Payments</w:t>
-      </w:r>
-      <w:r>
-        <w:t xml:space="preserve">’ in the </w:t>
+        <w:t xml:space="preserve">Promotions’ </w:t>
+      </w:r>
+      <w:r>
+        <w:t xml:space="preserve"> in the </w:t>
       </w:r>
       <w:proofErr w:type="spellStart"/>
       <w:r>
@@ -1367,7 +1336,7 @@
         <w:t xml:space="preserve"> PX Interface specification and ‘</w:t>
       </w:r>
       <w:r>
-        <w:t>AP Claims</w:t>
+        <w:t>Promotion Pricing Conditions</w:t>
       </w:r>
       <w:r>
         <w:t xml:space="preserve">’ when </w:t>
@@ -1389,16 +1358,16 @@
         <w:pStyle w:val="NoSpacing"/>
       </w:pPr>
       <w:r>
-        <w:t xml:space="preserve">This document does not cover the specific business processes that are involved at each step. They are covered in the </w:t>
-      </w:r>
-      <w:r>
-        <w:t>AP Claims</w:t>
-      </w:r>
-      <w:r>
-        <w:t xml:space="preserve"> Business Process Document.</w:t>
-      </w:r>
-      <w:r>
-        <w:t xml:space="preserve"> Nor does it cover the </w:t>
+        <w:t>This document does not cover the specific business processes that are involved at each step. They are covered in the</w:t>
+      </w:r>
+      <w:r>
+        <w:t xml:space="preserve"> any functional documentation</w:t>
+      </w:r>
+      <w:r>
+        <w:t>.</w:t>
+      </w:r>
+      <w:r>
+        <w:t xml:space="preserve"> </w:t>
       </w:r>
     </w:p>
     <w:p>
@@ -1430,19 +1399,13 @@
         <w:rPr>
           <w:b/>
         </w:rPr>
-        <w:t>Functional Overview</w:t>
+        <w:t xml:space="preserve">Technical </w:t>
       </w:r>
       <w:r>
         <w:rPr>
           <w:b/>
         </w:rPr>
-        <w:t xml:space="preserve"> (As-Is)</w:t>
-      </w:r>
-      <w:r>
-        <w:rPr>
-          <w:b/>
-        </w:rPr>
-        <w:t>:</w:t>
+        <w:t>Overview:</w:t>
       </w:r>
     </w:p>
     <w:p>
@@ -1452,6 +1415,422 @@
           <w:b/>
         </w:rPr>
       </w:pPr>
+      <w:r>
+        <w:rPr>
+          <w:b/>
+          <w:noProof/>
+          <w:lang w:val="en-AU" w:eastAsia="en-AU"/>
+        </w:rPr>
+        <mc:AlternateContent>
+          <mc:Choice Requires="wps">
+            <w:drawing>
+              <wp:anchor distT="0" distB="0" distL="114300" distR="114300" simplePos="0" relativeHeight="251665408" behindDoc="0" locked="0" layoutInCell="1" allowOverlap="1" wp14:anchorId="72E22FBE" wp14:editId="6A4E78BE">
+                <wp:simplePos x="0" y="0"/>
+                <wp:positionH relativeFrom="column">
+                  <wp:posOffset>3990975</wp:posOffset>
+                </wp:positionH>
+                <wp:positionV relativeFrom="paragraph">
+                  <wp:posOffset>1287145</wp:posOffset>
+                </wp:positionV>
+                <wp:extent cx="828675" cy="276225"/>
+                <wp:effectExtent l="0" t="0" r="28575" b="28575"/>
+                <wp:wrapNone/>
+                <wp:docPr id="5" name="Text Box 2"/>
+                <wp:cNvGraphicFramePr>
+                  <a:graphicFrameLocks xmlns:a="http://schemas.openxmlformats.org/drawingml/2006/main"/>
+                </wp:cNvGraphicFramePr>
+                <a:graphic xmlns:a="http://schemas.openxmlformats.org/drawingml/2006/main">
+                  <a:graphicData uri="http://schemas.microsoft.com/office/word/2010/wordprocessingShape">
+                    <wps:wsp>
+                      <wps:cNvSpPr txBox="1">
+                        <a:spLocks noChangeArrowheads="1"/>
+                      </wps:cNvSpPr>
+                      <wps:spPr bwMode="auto">
+                        <a:xfrm>
+                          <a:off x="0" y="0"/>
+                          <a:ext cx="828675" cy="276225"/>
+                        </a:xfrm>
+                        <a:prstGeom prst="rect">
+                          <a:avLst/>
+                        </a:prstGeom>
+                        <a:solidFill>
+                          <a:srgbClr val="FFFFFF"/>
+                        </a:solidFill>
+                        <a:ln w="9525">
+                          <a:solidFill>
+                            <a:srgbClr val="000000"/>
+                          </a:solidFill>
+                          <a:miter lim="800000"/>
+                          <a:headEnd/>
+                          <a:tailEnd/>
+                        </a:ln>
+                      </wps:spPr>
+                      <wps:txbx>
+                        <w:txbxContent>
+                          <w:p>
+                            <w:pPr>
+                              <w:rPr>
+                                <w:lang w:val="en-US"/>
+                              </w:rPr>
+                            </w:pPr>
+                            <w:r>
+                              <w:rPr>
+                                <w:lang w:val="en-US"/>
+                              </w:rPr>
+                              <w:t>CISATL14</w:t>
+                            </w:r>
+                          </w:p>
+                        </w:txbxContent>
+                      </wps:txbx>
+                      <wps:bodyPr rot="0" vert="horz" wrap="square" lIns="91440" tIns="45720" rIns="91440" bIns="45720" anchor="t" anchorCtr="0">
+                        <a:noAutofit/>
+                      </wps:bodyPr>
+                    </wps:wsp>
+                  </a:graphicData>
+                </a:graphic>
+                <wp14:sizeRelH relativeFrom="margin">
+                  <wp14:pctWidth>0</wp14:pctWidth>
+                </wp14:sizeRelH>
+                <wp14:sizeRelV relativeFrom="margin">
+                  <wp14:pctHeight>0</wp14:pctHeight>
+                </wp14:sizeRelV>
+              </wp:anchor>
+            </w:drawing>
+          </mc:Choice>
+          <mc:Fallback>
+            <w:pict>
+              <v:shapetype id="_x0000_t202" coordsize="21600,21600" o:spt="202" path="m,l,21600r21600,l21600,xe">
+                <v:stroke joinstyle="miter"/>
+                <v:path gradientshapeok="t" o:connecttype="rect"/>
+              </v:shapetype>
+              <v:shape id="Text Box 2" o:spid="_x0000_s1026" type="#_x0000_t202" style="position:absolute;margin-left:314.25pt;margin-top:101.35pt;width:65.25pt;height:21.75pt;z-index:251665408;visibility:visible;mso-wrap-style:square;mso-width-percent:0;mso-height-percent:0;mso-wrap-distance-left:9pt;mso-wrap-distance-top:0;mso-wrap-distance-right:9pt;mso-wrap-distance-bottom:0;mso-position-horizontal:absolute;mso-position-horizontal-relative:text;mso-position-vertical:absolute;mso-position-vertical-relative:text;mso-width-percent:0;mso-height-percent:0;mso-width-relative:margin;mso-height-relative:margin;v-text-anchor:top" o:gfxdata="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">
+                <v:textbox>
+                  <w:txbxContent>
+                    <w:p>
+                      <w:pPr>
+                        <w:rPr>
+                          <w:lang w:val="en-US"/>
+                        </w:rPr>
+                      </w:pPr>
+                      <w:r>
+                        <w:rPr>
+                          <w:lang w:val="en-US"/>
+                        </w:rPr>
+                        <w:t>CISATL14</w:t>
+                      </w:r>
+                    </w:p>
+                  </w:txbxContent>
+                </v:textbox>
+              </v:shape>
+            </w:pict>
+          </mc:Fallback>
+        </mc:AlternateContent>
+      </w:r>
+      <w:r>
+        <w:rPr>
+          <w:b/>
+          <w:noProof/>
+          <w:lang w:val="en-AU" w:eastAsia="en-AU"/>
+        </w:rPr>
+        <mc:AlternateContent>
+          <mc:Choice Requires="wps">
+            <w:drawing>
+              <wp:anchor distT="0" distB="0" distL="114300" distR="114300" simplePos="0" relativeHeight="251663360" behindDoc="0" locked="0" layoutInCell="1" allowOverlap="1" wp14:anchorId="75D0B44F" wp14:editId="62A22E63">
+                <wp:simplePos x="0" y="0"/>
+                <wp:positionH relativeFrom="column">
+                  <wp:posOffset>2895600</wp:posOffset>
+                </wp:positionH>
+                <wp:positionV relativeFrom="paragraph">
+                  <wp:posOffset>1287145</wp:posOffset>
+                </wp:positionV>
+                <wp:extent cx="828675" cy="276225"/>
+                <wp:effectExtent l="0" t="0" r="28575" b="28575"/>
+                <wp:wrapNone/>
+                <wp:docPr id="3" name="Text Box 2"/>
+                <wp:cNvGraphicFramePr>
+                  <a:graphicFrameLocks xmlns:a="http://schemas.openxmlformats.org/drawingml/2006/main"/>
+                </wp:cNvGraphicFramePr>
+                <a:graphic xmlns:a="http://schemas.openxmlformats.org/drawingml/2006/main">
+                  <a:graphicData uri="http://schemas.microsoft.com/office/word/2010/wordprocessingShape">
+                    <wps:wsp>
+                      <wps:cNvSpPr txBox="1">
+                        <a:spLocks noChangeArrowheads="1"/>
+                      </wps:cNvSpPr>
+                      <wps:spPr bwMode="auto">
+                        <a:xfrm>
+                          <a:off x="0" y="0"/>
+                          <a:ext cx="828675" cy="276225"/>
+                        </a:xfrm>
+                        <a:prstGeom prst="rect">
+                          <a:avLst/>
+                        </a:prstGeom>
+                        <a:solidFill>
+                          <a:srgbClr val="FFFFFF"/>
+                        </a:solidFill>
+                        <a:ln w="9525">
+                          <a:solidFill>
+                            <a:srgbClr val="000000"/>
+                          </a:solidFill>
+                          <a:miter lim="800000"/>
+                          <a:headEnd/>
+                          <a:tailEnd/>
+                        </a:ln>
+                      </wps:spPr>
+                      <wps:txbx>
+                        <w:txbxContent>
+                          <w:p>
+                            <w:pPr>
+                              <w:rPr>
+                                <w:lang w:val="en-US"/>
+                              </w:rPr>
+                            </w:pPr>
+                            <w:r>
+                              <w:rPr>
+                                <w:lang w:val="en-US"/>
+                              </w:rPr>
+                              <w:t>PXIATL02</w:t>
+                            </w:r>
+                          </w:p>
+                        </w:txbxContent>
+                      </wps:txbx>
+                      <wps:bodyPr rot="0" vert="horz" wrap="square" lIns="91440" tIns="45720" rIns="91440" bIns="45720" anchor="t" anchorCtr="0">
+                        <a:noAutofit/>
+                      </wps:bodyPr>
+                    </wps:wsp>
+                  </a:graphicData>
+                </a:graphic>
+                <wp14:sizeRelH relativeFrom="margin">
+                  <wp14:pctWidth>0</wp14:pctWidth>
+                </wp14:sizeRelH>
+                <wp14:sizeRelV relativeFrom="margin">
+                  <wp14:pctHeight>0</wp14:pctHeight>
+                </wp14:sizeRelV>
+              </wp:anchor>
+            </w:drawing>
+          </mc:Choice>
+          <mc:Fallback>
+            <w:pict>
+              <v:shape id="_x0000_s1027" type="#_x0000_t202" style="position:absolute;margin-left:228pt;margin-top:101.35pt;width:65.25pt;height:21.75pt;z-index:251663360;visibility:visible;mso-wrap-style:square;mso-width-percent:0;mso-height-percent:0;mso-wrap-distance-left:9pt;mso-wrap-distance-top:0;mso-wrap-distance-right:9pt;mso-wrap-distance-bottom:0;mso-position-horizontal:absolute;mso-position-horizontal-relative:text;mso-position-vertical:absolute;mso-position-vertical-relative:text;mso-width-percent:0;mso-height-percent:0;mso-width-relative:margin;mso-height-relative:margin;v-text-anchor:top" o:gfxdata="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">
+                <v:textbox>
+                  <w:txbxContent>
+                    <w:p>
+                      <w:pPr>
+                        <w:rPr>
+                          <w:lang w:val="en-US"/>
+                        </w:rPr>
+                      </w:pPr>
+                      <w:r>
+                        <w:rPr>
+                          <w:lang w:val="en-US"/>
+                        </w:rPr>
+                        <w:t>PXIATL02</w:t>
+                      </w:r>
+                    </w:p>
+                  </w:txbxContent>
+                </v:textbox>
+              </v:shape>
+            </w:pict>
+          </mc:Fallback>
+        </mc:AlternateContent>
+      </w:r>
+      <w:r>
+        <w:rPr>
+          <w:b/>
+          <w:noProof/>
+          <w:lang w:val="en-AU" w:eastAsia="en-AU"/>
+        </w:rPr>
+        <mc:AlternateContent>
+          <mc:Choice Requires="wps">
+            <w:drawing>
+              <wp:anchor distT="0" distB="0" distL="114300" distR="114300" simplePos="0" relativeHeight="251661312" behindDoc="0" locked="0" layoutInCell="1" allowOverlap="1" wp14:anchorId="5A3CE1AB" wp14:editId="6CAA4472">
+                <wp:simplePos x="0" y="0"/>
+                <wp:positionH relativeFrom="column">
+                  <wp:posOffset>1790700</wp:posOffset>
+                </wp:positionH>
+                <wp:positionV relativeFrom="paragraph">
+                  <wp:posOffset>1287145</wp:posOffset>
+                </wp:positionV>
+                <wp:extent cx="828675" cy="276225"/>
+                <wp:effectExtent l="0" t="0" r="28575" b="28575"/>
+                <wp:wrapNone/>
+                <wp:docPr id="1" name="Text Box 2"/>
+                <wp:cNvGraphicFramePr>
+                  <a:graphicFrameLocks xmlns:a="http://schemas.openxmlformats.org/drawingml/2006/main"/>
+                </wp:cNvGraphicFramePr>
+                <a:graphic xmlns:a="http://schemas.openxmlformats.org/drawingml/2006/main">
+                  <a:graphicData uri="http://schemas.microsoft.com/office/word/2010/wordprocessingShape">
+                    <wps:wsp>
+                      <wps:cNvSpPr txBox="1">
+                        <a:spLocks noChangeArrowheads="1"/>
+                      </wps:cNvSpPr>
+                      <wps:spPr bwMode="auto">
+                        <a:xfrm>
+                          <a:off x="0" y="0"/>
+                          <a:ext cx="828675" cy="276225"/>
+                        </a:xfrm>
+                        <a:prstGeom prst="rect">
+                          <a:avLst/>
+                        </a:prstGeom>
+                        <a:solidFill>
+                          <a:srgbClr val="FFFFFF"/>
+                        </a:solidFill>
+                        <a:ln w="9525">
+                          <a:solidFill>
+                            <a:srgbClr val="000000"/>
+                          </a:solidFill>
+                          <a:miter lim="800000"/>
+                          <a:headEnd/>
+                          <a:tailEnd/>
+                        </a:ln>
+                      </wps:spPr>
+                      <wps:txbx>
+                        <w:txbxContent>
+                          <w:p>
+                            <w:pPr>
+                              <w:rPr>
+                                <w:lang w:val="en-US"/>
+                              </w:rPr>
+                            </w:pPr>
+                            <w:r>
+                              <w:rPr>
+                                <w:lang w:val="en-US"/>
+                              </w:rPr>
+                              <w:t>PMXPXI03</w:t>
+                            </w:r>
+                          </w:p>
+                        </w:txbxContent>
+                      </wps:txbx>
+                      <wps:bodyPr rot="0" vert="horz" wrap="square" lIns="91440" tIns="45720" rIns="91440" bIns="45720" anchor="t" anchorCtr="0">
+                        <a:noAutofit/>
+                      </wps:bodyPr>
+                    </wps:wsp>
+                  </a:graphicData>
+                </a:graphic>
+                <wp14:sizeRelH relativeFrom="margin">
+                  <wp14:pctWidth>0</wp14:pctWidth>
+                </wp14:sizeRelH>
+                <wp14:sizeRelV relativeFrom="margin">
+                  <wp14:pctHeight>0</wp14:pctHeight>
+                </wp14:sizeRelV>
+              </wp:anchor>
+            </w:drawing>
+          </mc:Choice>
+          <mc:Fallback>
+            <w:pict>
+              <v:shape id="_x0000_s1028" type="#_x0000_t202" style="position:absolute;margin-left:141pt;margin-top:101.35pt;width:65.25pt;height:21.75pt;z-index:251661312;visibility:visible;mso-wrap-style:square;mso-width-percent:0;mso-height-percent:0;mso-wrap-distance-left:9pt;mso-wrap-distance-top:0;mso-wrap-distance-right:9pt;mso-wrap-distance-bottom:0;mso-position-horizontal:absolute;mso-position-horizontal-relative:text;mso-position-vertical:absolute;mso-position-vertical-relative:text;mso-width-percent:0;mso-height-percent:0;mso-width-relative:margin;mso-height-relative:margin;v-text-anchor:top" o:gfxdata="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">
+                <v:textbox>
+                  <w:txbxContent>
+                    <w:p>
+                      <w:pPr>
+                        <w:rPr>
+                          <w:lang w:val="en-US"/>
+                        </w:rPr>
+                      </w:pPr>
+                      <w:r>
+                        <w:rPr>
+                          <w:lang w:val="en-US"/>
+                        </w:rPr>
+                        <w:t>PMXPXI03</w:t>
+                      </w:r>
+                    </w:p>
+                  </w:txbxContent>
+                </v:textbox>
+              </v:shape>
+            </w:pict>
+          </mc:Fallback>
+        </mc:AlternateContent>
+      </w:r>
+      <w:r>
+        <w:rPr>
+          <w:b/>
+          <w:noProof/>
+          <w:lang w:val="en-AU" w:eastAsia="en-AU"/>
+        </w:rPr>
+        <mc:AlternateContent>
+          <mc:Choice Requires="wps">
+            <w:drawing>
+              <wp:anchor distT="0" distB="0" distL="114300" distR="114300" simplePos="0" relativeHeight="251659264" behindDoc="0" locked="0" layoutInCell="1" allowOverlap="1" wp14:anchorId="4983B763" wp14:editId="5D1F258F">
+                <wp:simplePos x="0" y="0"/>
+                <wp:positionH relativeFrom="column">
+                  <wp:posOffset>314325</wp:posOffset>
+                </wp:positionH>
+                <wp:positionV relativeFrom="paragraph">
+                  <wp:posOffset>1296670</wp:posOffset>
+                </wp:positionV>
+                <wp:extent cx="828675" cy="276225"/>
+                <wp:effectExtent l="0" t="0" r="28575" b="28575"/>
+                <wp:wrapNone/>
+                <wp:docPr id="307" name="Text Box 2"/>
+                <wp:cNvGraphicFramePr>
+                  <a:graphicFrameLocks xmlns:a="http://schemas.openxmlformats.org/drawingml/2006/main"/>
+                </wp:cNvGraphicFramePr>
+                <a:graphic xmlns:a="http://schemas.openxmlformats.org/drawingml/2006/main">
+                  <a:graphicData uri="http://schemas.microsoft.com/office/word/2010/wordprocessingShape">
+                    <wps:wsp>
+                      <wps:cNvSpPr txBox="1">
+                        <a:spLocks noChangeArrowheads="1"/>
+                      </wps:cNvSpPr>
+                      <wps:spPr bwMode="auto">
+                        <a:xfrm>
+                          <a:off x="0" y="0"/>
+                          <a:ext cx="828675" cy="276225"/>
+                        </a:xfrm>
+                        <a:prstGeom prst="rect">
+                          <a:avLst/>
+                        </a:prstGeom>
+                        <a:solidFill>
+                          <a:srgbClr val="FFFFFF"/>
+                        </a:solidFill>
+                        <a:ln w="9525">
+                          <a:solidFill>
+                            <a:srgbClr val="000000"/>
+                          </a:solidFill>
+                          <a:miter lim="800000"/>
+                          <a:headEnd/>
+                          <a:tailEnd/>
+                        </a:ln>
+                      </wps:spPr>
+                      <wps:txbx>
+                        <w:txbxContent>
+                          <w:p>
+                            <w:r>
+                              <w:t>359PROM</w:t>
+                            </w:r>
+                          </w:p>
+                        </w:txbxContent>
+                      </wps:txbx>
+                      <wps:bodyPr rot="0" vert="horz" wrap="square" lIns="91440" tIns="45720" rIns="91440" bIns="45720" anchor="t" anchorCtr="0">
+                        <a:noAutofit/>
+                      </wps:bodyPr>
+                    </wps:wsp>
+                  </a:graphicData>
+                </a:graphic>
+                <wp14:sizeRelH relativeFrom="margin">
+                  <wp14:pctWidth>0</wp14:pctWidth>
+                </wp14:sizeRelH>
+                <wp14:sizeRelV relativeFrom="margin">
+                  <wp14:pctHeight>0</wp14:pctHeight>
+                </wp14:sizeRelV>
+              </wp:anchor>
+            </w:drawing>
+          </mc:Choice>
+          <mc:Fallback>
+            <w:pict>
+              <v:shape id="_x0000_s1029" type="#_x0000_t202" style="position:absolute;margin-left:24.75pt;margin-top:102.1pt;width:65.25pt;height:21.75pt;z-index:251659264;visibility:visible;mso-wrap-style:square;mso-width-percent:0;mso-height-percent:0;mso-wrap-distance-left:9pt;mso-wrap-distance-top:0;mso-wrap-distance-right:9pt;mso-wrap-distance-bottom:0;mso-position-horizontal:absolute;mso-position-horizontal-relative:text;mso-position-vertical:absolute;mso-position-vertical-relative:text;mso-width-percent:0;mso-height-percent:0;mso-width-relative:margin;mso-height-relative:margin;v-text-anchor:top" o:gfxdata="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">
+                <v:textbox>
+                  <w:txbxContent>
+                    <w:p>
+                      <w:r>
+                        <w:t>359PROM</w:t>
+                      </w:r>
+                    </w:p>
+                  </w:txbxContent>
+                </v:textbox>
+              </v:shape>
+            </w:pict>
+          </mc:Fallback>
+        </mc:AlternateContent>
+      </w:r>
       <w:r>
         <w:rPr>
           <w:noProof/>
@@ -1505,32 +1884,19 @@
         <w:t xml:space="preserve">Note: </w:t>
       </w:r>
       <w:r>
-        <w:t xml:space="preserve">Current interface is sent through LADS. No logic is </w:t>
-      </w:r>
-      <w:proofErr w:type="gramStart"/>
-      <w:r>
-        <w:t>applied,</w:t>
-      </w:r>
-      <w:proofErr w:type="gramEnd"/>
-      <w:r>
-        <w:t xml:space="preserve"> it is a standard </w:t>
-      </w:r>
-      <w:proofErr w:type="spellStart"/>
-      <w:r>
-        <w:t>passthru</w:t>
-      </w:r>
-      <w:proofErr w:type="spellEnd"/>
-      <w:r>
-        <w:t xml:space="preserve"> interface</w:t>
-      </w:r>
-      <w:r>
-        <w:t>.</w:t>
+        <w:rPr>
+          <w:b/>
+        </w:rPr>
+        <w:t>I</w:t>
+      </w:r>
+      <w:r>
+        <w:t>nterface is sent through LADS and transformed processed and on sent to SAP.</w:t>
       </w:r>
     </w:p>
     <w:p>
-      <w:pPr>
-        <w:pStyle w:val="NoSpacing"/>
-      </w:pPr>
+      <w:r>
+        <w:br w:type="page"/>
+      </w:r>
     </w:p>
     <w:p>
       <w:pPr>
@@ -1539,73 +1905,211 @@
     </w:p>
     <w:p>
       <w:pPr>
-        <w:pStyle w:val="NoSpacing"/>
-        <w:rPr>
-          <w:b/>
-        </w:rPr>
-      </w:pPr>
-      <w:r>
-        <w:rPr>
-          <w:b/>
-        </w:rPr>
-        <w:t>Functional Overview (To-Be):</w:t>
-      </w:r>
+        <w:pStyle w:val="Heading1"/>
+      </w:pPr>
+      <w:bookmarkStart w:id="1" w:name="_Toc366065729"/>
+      <w:r>
+        <w:t>Interface Details</w:t>
+      </w:r>
+      <w:bookmarkEnd w:id="1"/>
     </w:p>
     <w:p>
       <w:pPr>
-        <w:pStyle w:val="NoSpacing"/>
-      </w:pPr>
-      <w:r>
-        <w:rPr>
-          <w:noProof/>
-          <w:lang w:val="en-AU" w:eastAsia="en-AU"/>
-        </w:rPr>
-        <w:drawing>
-          <wp:inline distT="0" distB="0" distL="0" distR="0" wp14:anchorId="1312C51F" wp14:editId="5220F1AE">
-            <wp:extent cx="5731510" cy="1660525"/>
-            <wp:effectExtent l="0" t="0" r="2540" b="0"/>
-            <wp:docPr id="4" name="Picture 4"/>
-            <wp:cNvGraphicFramePr>
-              <a:graphicFrameLocks xmlns:a="http://schemas.openxmlformats.org/drawingml/2006/main" noChangeAspect="1"/>
-            </wp:cNvGraphicFramePr>
-            <a:graphic xmlns:a="http://schemas.openxmlformats.org/drawingml/2006/main">
-              <a:graphicData uri="http://schemas.openxmlformats.org/drawingml/2006/picture">
-                <pic:pic xmlns:pic="http://schemas.openxmlformats.org/drawingml/2006/picture">
-                  <pic:nvPicPr>
-                    <pic:cNvPr id="0" name=""/>
-                    <pic:cNvPicPr/>
-                  </pic:nvPicPr>
-                  <pic:blipFill>
-                    <a:blip r:embed="rId11"/>
-                    <a:stretch>
-                      <a:fillRect/>
-                    </a:stretch>
-                  </pic:blipFill>
-                  <pic:spPr>
-                    <a:xfrm>
-                      <a:off x="0" y="0"/>
-                      <a:ext cx="5731510" cy="1660525"/>
-                    </a:xfrm>
-                    <a:prstGeom prst="rect">
-                      <a:avLst/>
-                    </a:prstGeom>
-                  </pic:spPr>
-                </pic:pic>
-              </a:graphicData>
-            </a:graphic>
-          </wp:inline>
-        </w:drawing>
-      </w:r>
+        <w:rPr>
+          <w:lang w:val="en-AU" w:eastAsia="en-US"/>
+        </w:rPr>
+      </w:pPr>
     </w:p>
     <w:p>
       <w:pPr>
-        <w:pStyle w:val="NoSpacing"/>
-      </w:pPr>
+        <w:rPr>
+          <w:lang w:val="en-AU" w:eastAsia="en-US"/>
+        </w:rPr>
+      </w:pPr>
+      <w:r>
+        <w:rPr>
+          <w:lang w:val="en-AU" w:eastAsia="en-US"/>
+        </w:rPr>
+        <w:t>Production Interface Details</w:t>
+      </w:r>
     </w:p>
     <w:p>
       <w:pPr>
-        <w:pStyle w:val="NoSpacing"/>
-      </w:pPr>
+        <w:rPr>
+          <w:lang w:val="en-AU" w:eastAsia="en-US"/>
+        </w:rPr>
+      </w:pPr>
+      <w:r>
+        <w:rPr>
+          <w:b/>
+          <w:lang w:val="en-AU" w:eastAsia="en-US"/>
+        </w:rPr>
+        <w:t xml:space="preserve">Source Server: </w:t>
+      </w:r>
+      <w:r>
+        <w:rPr>
+          <w:lang w:val="en-AU" w:eastAsia="en-US"/>
+        </w:rPr>
+        <w:t>WODNTS5</w:t>
+      </w:r>
+      <w:r>
+        <w:rPr>
+          <w:b/>
+          <w:lang w:val="en-AU" w:eastAsia="en-US"/>
+        </w:rPr>
+        <w:br/>
+      </w:r>
+      <w:r>
+        <w:rPr>
+          <w:b/>
+          <w:lang w:val="en-AU" w:eastAsia="en-US"/>
+        </w:rPr>
+        <w:t>Source Queue:</w:t>
+      </w:r>
+      <w:r>
+        <w:rPr>
+          <w:lang w:val="en-AU" w:eastAsia="en-US"/>
+        </w:rPr>
+        <w:t xml:space="preserve"> XPMXP01</w:t>
+      </w:r>
+      <w:r>
+        <w:rPr>
+          <w:lang w:val="en-AU" w:eastAsia="en-US"/>
+        </w:rPr>
+        <w:br/>
+      </w:r>
+      <w:r>
+        <w:rPr>
+          <w:b/>
+          <w:lang w:val="en-AU" w:eastAsia="en-US"/>
+        </w:rPr>
+        <w:t>Source Directory:</w:t>
+      </w:r>
+      <w:r>
+        <w:rPr>
+          <w:lang w:val="en-AU" w:eastAsia="en-US"/>
+        </w:rPr>
+        <w:t xml:space="preserve"> D:\apps\pmx\prod\outbound</w:t>
+      </w:r>
+    </w:p>
+    <w:p>
+      <w:pPr>
+        <w:rPr>
+          <w:lang w:val="en-AU" w:eastAsia="en-US"/>
+        </w:rPr>
+      </w:pPr>
+      <w:r>
+        <w:rPr>
+          <w:b/>
+          <w:lang w:val="en-AU" w:eastAsia="en-US"/>
+        </w:rPr>
+        <w:t xml:space="preserve">Destination Server: </w:t>
+      </w:r>
+      <w:r>
+        <w:rPr>
+          <w:lang w:val="en-AU" w:eastAsia="en-US"/>
+        </w:rPr>
+        <w:t>WODLX008</w:t>
+      </w:r>
+      <w:r>
+        <w:rPr>
+          <w:b/>
+          <w:lang w:val="en-AU" w:eastAsia="en-US"/>
+        </w:rPr>
+        <w:br/>
+      </w:r>
+      <w:r>
+        <w:rPr>
+          <w:b/>
+          <w:lang w:val="en-AU" w:eastAsia="en-US"/>
+        </w:rPr>
+        <w:t>Destination Queue:</w:t>
+      </w:r>
+      <w:r>
+        <w:rPr>
+          <w:lang w:val="en-AU" w:eastAsia="en-US"/>
+        </w:rPr>
+        <w:t xml:space="preserve"> QM0217P</w:t>
+      </w:r>
+      <w:r>
+        <w:rPr>
+          <w:lang w:val="en-AU" w:eastAsia="en-US"/>
+        </w:rPr>
+        <w:br/>
+      </w:r>
+      <w:r>
+        <w:rPr>
+          <w:b/>
+          <w:lang w:val="en-AU" w:eastAsia="en-US"/>
+        </w:rPr>
+        <w:t>Destination Directory:</w:t>
+      </w:r>
+      <w:r>
+        <w:rPr>
+          <w:lang w:val="en-AU" w:eastAsia="en-US"/>
+        </w:rPr>
+        <w:t xml:space="preserve"> /</w:t>
+      </w:r>
+      <w:proofErr w:type="spellStart"/>
+      <w:r>
+        <w:rPr>
+          <w:lang w:val="en-AU" w:eastAsia="en-US"/>
+        </w:rPr>
+        <w:t>ics</w:t>
+      </w:r>
+      <w:proofErr w:type="spellEnd"/>
+      <w:r>
+        <w:rPr>
+          <w:lang w:val="en-AU" w:eastAsia="en-US"/>
+        </w:rPr>
+        <w:t>/lad/prod/inbound</w:t>
+      </w:r>
+      <w:r>
+        <w:rPr>
+          <w:lang w:val="en-AU" w:eastAsia="en-US"/>
+        </w:rPr>
+        <w:br/>
+      </w:r>
+      <w:r>
+        <w:rPr>
+          <w:b/>
+          <w:lang w:val="en-AU" w:eastAsia="en-US"/>
+        </w:rPr>
+        <w:t xml:space="preserve">Destination Filename: </w:t>
+      </w:r>
+      <w:r>
+        <w:rPr>
+          <w:lang w:val="en-AU" w:eastAsia="en-US"/>
+        </w:rPr>
+        <w:t>359</w:t>
+      </w:r>
+      <w:r>
+        <w:rPr>
+          <w:lang w:val="en-AU" w:eastAsia="en-US"/>
+        </w:rPr>
+        <w:t>PROM</w:t>
+      </w:r>
+      <w:r>
+        <w:rPr>
+          <w:lang w:val="en-AU" w:eastAsia="en-US"/>
+        </w:rPr>
+        <w:t>.txt</w:t>
+      </w:r>
+    </w:p>
+    <w:p>
+      <w:pPr>
+        <w:pStyle w:val="Heading1"/>
+      </w:pPr>
+      <w:bookmarkStart w:id="2" w:name="_Toc366065730"/>
+      <w:proofErr w:type="spellStart"/>
+      <w:r>
+        <w:t>Promax</w:t>
+      </w:r>
+      <w:proofErr w:type="spellEnd"/>
+      <w:r>
+        <w:t xml:space="preserve"> PX</w:t>
+      </w:r>
+      <w:bookmarkEnd w:id="2"/>
     </w:p>
     <w:p>
       <w:pPr>
@@ -1619,360 +2123,6 @@
           <w:lang w:val="en-AU" w:eastAsia="en-US"/>
         </w:rPr>
       </w:pPr>
-      <w:r>
-        <w:t xml:space="preserve">The following sections details what occurs at each of the systems in the above </w:t>
-      </w:r>
-      <w:r>
-        <w:t xml:space="preserve">To-Be </w:t>
-      </w:r>
-      <w:r>
-        <w:t>process.</w:t>
-      </w:r>
-      <w:r>
-        <w:br w:type="page"/>
-      </w:r>
-    </w:p>
-    <w:p>
-      <w:pPr>
-        <w:pStyle w:val="Heading1"/>
-      </w:pPr>
-      <w:bookmarkStart w:id="1" w:name="_Toc366065729"/>
-      <w:r>
-        <w:lastRenderedPageBreak/>
-        <w:t>Interface Details</w:t>
-      </w:r>
-      <w:bookmarkEnd w:id="1"/>
-    </w:p>
-    <w:p>
-      <w:pPr>
-        <w:rPr>
-          <w:lang w:val="en-AU" w:eastAsia="en-US"/>
-        </w:rPr>
-      </w:pPr>
-    </w:p>
-    <w:p>
-      <w:pPr>
-        <w:rPr>
-          <w:lang w:val="en-AU" w:eastAsia="en-US"/>
-        </w:rPr>
-      </w:pPr>
-      <w:r>
-        <w:rPr>
-          <w:b/>
-          <w:lang w:val="en-AU" w:eastAsia="en-US"/>
-        </w:rPr>
-        <w:t xml:space="preserve">Source Server: </w:t>
-      </w:r>
-      <w:r>
-        <w:rPr>
-          <w:lang w:val="en-AU" w:eastAsia="en-US"/>
-        </w:rPr>
-        <w:t>WODNTS5</w:t>
-      </w:r>
-      <w:r>
-        <w:rPr>
-          <w:b/>
-          <w:lang w:val="en-AU" w:eastAsia="en-US"/>
-        </w:rPr>
-        <w:br/>
-      </w:r>
-      <w:r>
-        <w:rPr>
-          <w:b/>
-          <w:lang w:val="en-AU" w:eastAsia="en-US"/>
-        </w:rPr>
-        <w:t>Source Queue:</w:t>
-      </w:r>
-      <w:r>
-        <w:rPr>
-          <w:lang w:val="en-AU" w:eastAsia="en-US"/>
-        </w:rPr>
-        <w:t xml:space="preserve"> XPMXP01</w:t>
-      </w:r>
-      <w:r>
-        <w:rPr>
-          <w:lang w:val="en-AU" w:eastAsia="en-US"/>
-        </w:rPr>
-        <w:br/>
-      </w:r>
-      <w:r>
-        <w:rPr>
-          <w:b/>
-          <w:lang w:val="en-AU" w:eastAsia="en-US"/>
-        </w:rPr>
-        <w:t>Source Directory:</w:t>
-      </w:r>
-      <w:r>
-        <w:rPr>
-          <w:lang w:val="en-AU" w:eastAsia="en-US"/>
-        </w:rPr>
-        <w:t xml:space="preserve"> D:\apps\pmx\prod\outbound</w:t>
-      </w:r>
-    </w:p>
-    <w:p>
-      <w:pPr>
-        <w:rPr>
-          <w:lang w:val="en-AU" w:eastAsia="en-US"/>
-        </w:rPr>
-      </w:pPr>
-      <w:r>
-        <w:rPr>
-          <w:b/>
-          <w:lang w:val="en-AU" w:eastAsia="en-US"/>
-        </w:rPr>
-        <w:t xml:space="preserve">Destination Server: </w:t>
-      </w:r>
-      <w:r>
-        <w:rPr>
-          <w:lang w:val="en-AU" w:eastAsia="en-US"/>
-        </w:rPr>
-        <w:t>WODLX008</w:t>
-      </w:r>
-      <w:r>
-        <w:rPr>
-          <w:b/>
-          <w:lang w:val="en-AU" w:eastAsia="en-US"/>
-        </w:rPr>
-        <w:br/>
-      </w:r>
-      <w:r>
-        <w:rPr>
-          <w:b/>
-          <w:lang w:val="en-AU" w:eastAsia="en-US"/>
-        </w:rPr>
-        <w:t>Destination Queue:</w:t>
-      </w:r>
-      <w:r>
-        <w:rPr>
-          <w:lang w:val="en-AU" w:eastAsia="en-US"/>
-        </w:rPr>
-        <w:t xml:space="preserve"> QM0217P</w:t>
-      </w:r>
-      <w:r>
-        <w:rPr>
-          <w:lang w:val="en-AU" w:eastAsia="en-US"/>
-        </w:rPr>
-        <w:br/>
-      </w:r>
-      <w:r>
-        <w:rPr>
-          <w:b/>
-          <w:lang w:val="en-AU" w:eastAsia="en-US"/>
-        </w:rPr>
-        <w:t>Destination Directory:</w:t>
-      </w:r>
-      <w:r>
-        <w:rPr>
-          <w:lang w:val="en-AU" w:eastAsia="en-US"/>
-        </w:rPr>
-        <w:t xml:space="preserve"> /</w:t>
-      </w:r>
-      <w:proofErr w:type="spellStart"/>
-      <w:r>
-        <w:rPr>
-          <w:lang w:val="en-AU" w:eastAsia="en-US"/>
-        </w:rPr>
-        <w:t>ics</w:t>
-      </w:r>
-      <w:proofErr w:type="spellEnd"/>
-      <w:r>
-        <w:rPr>
-          <w:lang w:val="en-AU" w:eastAsia="en-US"/>
-        </w:rPr>
-        <w:t>/lad/prod/inbound</w:t>
-      </w:r>
-      <w:r>
-        <w:rPr>
-          <w:lang w:val="en-AU" w:eastAsia="en-US"/>
-        </w:rPr>
-        <w:br/>
-      </w:r>
-      <w:r>
-        <w:rPr>
-          <w:b/>
-          <w:lang w:val="en-AU" w:eastAsia="en-US"/>
-        </w:rPr>
-        <w:t xml:space="preserve">Destination Filename: </w:t>
-      </w:r>
-      <w:r>
-        <w:rPr>
-          <w:lang w:val="en-AU" w:eastAsia="en-US"/>
-        </w:rPr>
-        <w:t>331CLAIMS.txt</w:t>
-      </w:r>
-    </w:p>
-    <w:p>
-      <w:pPr>
-        <w:rPr>
-          <w:b/>
-          <w:lang w:val="en-AU" w:eastAsia="en-US"/>
-        </w:rPr>
-      </w:pPr>
-      <w:r>
-        <w:rPr>
-          <w:b/>
-          <w:lang w:val="en-AU" w:eastAsia="en-US"/>
-        </w:rPr>
-        <w:t xml:space="preserve">Trigger Command: </w:t>
-      </w:r>
-    </w:p>
-    <w:p>
-      <w:pPr>
-        <w:ind w:left="360"/>
-        <w:rPr>
-          <w:rFonts w:ascii="Arial" w:hAnsi="Arial" w:cs="Arial"/>
-          <w:sz w:val="18"/>
-          <w:szCs w:val="18"/>
-          <w:lang w:val="en-AU" w:eastAsia="en-US"/>
-        </w:rPr>
-      </w:pPr>
-      <w:r>
-        <w:rPr>
-          <w:rFonts w:ascii="Arial" w:hAnsi="Arial" w:cs="Arial"/>
-          <w:sz w:val="18"/>
-          <w:szCs w:val="18"/>
-          <w:lang w:val="en-AU" w:eastAsia="en-US"/>
-        </w:rPr>
-        <w:t>&lt;file name="/</w:t>
-      </w:r>
-      <w:proofErr w:type="spellStart"/>
-      <w:r>
-        <w:rPr>
-          <w:rFonts w:ascii="Arial" w:hAnsi="Arial" w:cs="Arial"/>
-          <w:sz w:val="18"/>
-          <w:szCs w:val="18"/>
-          <w:lang w:val="en-AU" w:eastAsia="en-US"/>
-        </w:rPr>
-        <w:t>ics</w:t>
-      </w:r>
-      <w:proofErr w:type="spellEnd"/>
-      <w:r>
-        <w:rPr>
-          <w:rFonts w:ascii="Arial" w:hAnsi="Arial" w:cs="Arial"/>
-          <w:sz w:val="18"/>
-          <w:szCs w:val="18"/>
-          <w:lang w:val="en-AU" w:eastAsia="en-US"/>
-        </w:rPr>
-        <w:t>/lad/prod/inbound/331CLAIMS.txt" label="PMXPXI02"&gt;</w:t>
-      </w:r>
-      <w:r>
-        <w:rPr>
-          <w:rFonts w:ascii="Arial" w:hAnsi="Arial" w:cs="Arial"/>
-          <w:sz w:val="18"/>
-          <w:szCs w:val="18"/>
-          <w:lang w:val="en-AU" w:eastAsia="en-US"/>
-        </w:rPr>
-        <w:br/>
-        <w:t xml:space="preserve">    &lt;job type="</w:t>
-      </w:r>
-      <w:proofErr w:type="spellStart"/>
-      <w:r>
-        <w:rPr>
-          <w:rFonts w:ascii="Arial" w:hAnsi="Arial" w:cs="Arial"/>
-          <w:sz w:val="18"/>
-          <w:szCs w:val="18"/>
-          <w:lang w:val="en-AU" w:eastAsia="en-US"/>
-        </w:rPr>
-        <w:t>mqft_schedexit</w:t>
-      </w:r>
-      <w:proofErr w:type="spellEnd"/>
-      <w:r>
-        <w:rPr>
-          <w:rFonts w:ascii="Arial" w:hAnsi="Arial" w:cs="Arial"/>
-          <w:sz w:val="18"/>
-          <w:szCs w:val="18"/>
-          <w:lang w:val="en-AU" w:eastAsia="en-US"/>
-        </w:rPr>
-        <w:t>"&gt;</w:t>
-      </w:r>
-      <w:r>
-        <w:rPr>
-          <w:rFonts w:ascii="Arial" w:hAnsi="Arial" w:cs="Arial"/>
-          <w:sz w:val="18"/>
-          <w:szCs w:val="18"/>
-          <w:lang w:val="en-AU" w:eastAsia="en-US"/>
-        </w:rPr>
-        <w:br/>
-        <w:t xml:space="preserve">        &lt;command&gt;&lt;![CDATA[/ics/lad/test/bin/ics_inbound_mqft.sh %</w:t>
-      </w:r>
-      <w:proofErr w:type="spellStart"/>
-      <w:r>
-        <w:rPr>
-          <w:rFonts w:ascii="Arial" w:hAnsi="Arial" w:cs="Arial"/>
-          <w:sz w:val="18"/>
-          <w:szCs w:val="18"/>
-          <w:lang w:val="en-AU" w:eastAsia="en-US"/>
-        </w:rPr>
-        <w:t>f</w:t>
-      </w:r>
-      <w:proofErr w:type="spellEnd"/>
-      <w:r>
-        <w:rPr>
-          <w:rFonts w:ascii="Arial" w:hAnsi="Arial" w:cs="Arial"/>
-          <w:sz w:val="18"/>
-          <w:szCs w:val="18"/>
-          <w:lang w:val="en-AU" w:eastAsia="en-US"/>
-        </w:rPr>
-        <w:t xml:space="preserve"> PMXPXI02]]&gt;&lt;/command&gt;</w:t>
-      </w:r>
-      <w:r>
-        <w:rPr>
-          <w:rFonts w:ascii="Arial" w:hAnsi="Arial" w:cs="Arial"/>
-          <w:sz w:val="18"/>
-          <w:szCs w:val="18"/>
-          <w:lang w:val="en-AU" w:eastAsia="en-US"/>
-        </w:rPr>
-        <w:br/>
-        <w:t xml:space="preserve">        &lt;system&gt;Simple&lt;/system&gt;</w:t>
-      </w:r>
-      <w:r>
-        <w:rPr>
-          <w:rFonts w:ascii="Arial" w:hAnsi="Arial" w:cs="Arial"/>
-          <w:sz w:val="18"/>
-          <w:szCs w:val="18"/>
-          <w:lang w:val="en-AU" w:eastAsia="en-US"/>
-        </w:rPr>
-        <w:br/>
-        <w:t xml:space="preserve">    &lt;/job&gt;</w:t>
-      </w:r>
-      <w:r>
-        <w:rPr>
-          <w:rFonts w:ascii="Arial" w:hAnsi="Arial" w:cs="Arial"/>
-          <w:sz w:val="18"/>
-          <w:szCs w:val="18"/>
-          <w:lang w:val="en-AU" w:eastAsia="en-US"/>
-        </w:rPr>
-        <w:br/>
-        <w:t>&lt;/file&gt;</w:t>
-      </w:r>
-    </w:p>
-    <w:p>
-      <w:pPr>
-        <w:pStyle w:val="Heading1"/>
-      </w:pPr>
-      <w:bookmarkStart w:id="2" w:name="_Toc366065730"/>
-      <w:proofErr w:type="spellStart"/>
-      <w:r>
-        <w:t>Promax</w:t>
-      </w:r>
-      <w:proofErr w:type="spellEnd"/>
-      <w:r>
-        <w:t xml:space="preserve"> PX</w:t>
-      </w:r>
-      <w:bookmarkEnd w:id="2"/>
-    </w:p>
-    <w:p>
-      <w:pPr>
-        <w:rPr>
-          <w:rFonts w:eastAsia="Times New Roman" w:cstheme="minorHAnsi"/>
-          <w:b/>
-          <w:bCs/>
-          <w:kern w:val="32"/>
-          <w:sz w:val="32"/>
-          <w:szCs w:val="32"/>
-          <w:lang w:val="en-AU" w:eastAsia="en-US"/>
-        </w:rPr>
-      </w:pPr>
       <w:proofErr w:type="gramStart"/>
       <w:r>
         <w:rPr>
@@ -2075,7 +2225,19 @@
         <w:rPr>
           <w:lang w:val="en-AU" w:eastAsia="en-US"/>
         </w:rPr>
-        <w:t xml:space="preserve">on that is required for loading AP Claims </w:t>
+        <w:t xml:space="preserve">on that is required for loading </w:t>
+      </w:r>
+      <w:r>
+        <w:rPr>
+          <w:lang w:val="en-AU" w:eastAsia="en-US"/>
+        </w:rPr>
+        <w:t>Pricing Conditions</w:t>
+      </w:r>
+      <w:r>
+        <w:rPr>
+          <w:lang w:val="en-AU" w:eastAsia="en-US"/>
+        </w:rPr>
+        <w:t xml:space="preserve"> </w:t>
       </w:r>
       <w:r>
         <w:rPr>
@@ -2087,7 +2249,19 @@
         <w:rPr>
           <w:lang w:val="en-AU" w:eastAsia="en-US"/>
         </w:rPr>
-        <w:t>, and then send the file onto ATLAS (APP).</w:t>
+        <w:t xml:space="preserve">, and then </w:t>
+      </w:r>
+      <w:r>
+        <w:rPr>
+          <w:lang w:val="en-AU" w:eastAsia="en-US"/>
+        </w:rPr>
+        <w:t xml:space="preserve">perform the actual </w:t>
+      </w:r>
+      <w:r>
+        <w:rPr>
+          <w:lang w:val="en-AU" w:eastAsia="en-US"/>
+        </w:rPr>
+        <w:t>send the file.</w:t>
       </w:r>
     </w:p>
     <w:p>
@@ -2129,117 +2303,9 @@
       </w:r>
       <w:proofErr w:type="spellEnd"/>
       <w:r>
-        <w:t xml:space="preserve"> PX data for NZ.</w:t>
+        <w:t xml:space="preserve"> PX data.</w:t>
       </w:r>
     </w:p>
-    <w:p>
-      <w:pPr>
-        <w:ind w:left="284"/>
-      </w:pPr>
-      <w:r>
-        <w:t>The following fields require validation:</w:t>
-      </w:r>
-    </w:p>
-    <w:p>
-      <w:pPr>
-        <w:pStyle w:val="ListParagraph"/>
-        <w:numPr>
-          <w:ilvl w:val="0"/>
-          <w:numId w:val="8"/>
-        </w:numPr>
-      </w:pPr>
-      <w:r>
-        <w:t>Spend Amount (Confirm it equals base +tax)</w:t>
-      </w:r>
-    </w:p>
-    <w:p>
-      <w:pPr>
-        <w:pStyle w:val="ListParagraph"/>
-        <w:numPr>
-          <w:ilvl w:val="0"/>
-          <w:numId w:val="8"/>
-        </w:numPr>
-      </w:pPr>
-      <w:r>
-        <w:t>Material</w:t>
-      </w:r>
-      <w:r>
-        <w:br/>
-      </w:r>
-    </w:p>
-    <w:p>
-      <w:pPr>
-        <w:pStyle w:val="ListParagraph"/>
-        <w:numPr>
-          <w:ilvl w:val="0"/>
-          <w:numId w:val="13"/>
-        </w:numPr>
-      </w:pPr>
-      <w:r>
-        <w:t>Validate the amount field equals the tax amount field plus the base amount field.</w:t>
-      </w:r>
-    </w:p>
-    <w:p>
-      <w:pPr>
-        <w:pStyle w:val="ListParagraph"/>
-        <w:numPr>
-          <w:ilvl w:val="0"/>
-          <w:numId w:val="13"/>
-        </w:numPr>
-      </w:pPr>
-      <w:r>
-        <w:t>Validate the ‘Posting Key’ field from the file, if it is not equal to one of the following, then raise an error:</w:t>
-      </w:r>
-    </w:p>
-    <w:p>
-      <w:pPr>
-        <w:pStyle w:val="ListParagraph"/>
-        <w:numPr>
-          <w:ilvl w:val="1"/>
-          <w:numId w:val="13"/>
-        </w:numPr>
-      </w:pPr>
-      <w:r>
-        <w:t>‘Posting Key Payment Credit’</w:t>
-      </w:r>
-    </w:p>
-    <w:p>
-      <w:pPr>
-        <w:pStyle w:val="ListParagraph"/>
-        <w:numPr>
-          <w:ilvl w:val="1"/>
-          <w:numId w:val="13"/>
-        </w:numPr>
-      </w:pPr>
-      <w:r>
-        <w:t>‘Posting Key Reversal Credit’</w:t>
-      </w:r>
-    </w:p>
-    <w:p>
-      <w:pPr>
-        <w:pStyle w:val="ListParagraph"/>
-        <w:numPr>
-          <w:ilvl w:val="1"/>
-          <w:numId w:val="13"/>
-        </w:numPr>
-      </w:pPr>
-      <w:r>
-        <w:t>‘Posting Key Payment Debit’</w:t>
-      </w:r>
-    </w:p>
-    <w:p>
-      <w:pPr>
-        <w:pStyle w:val="ListParagraph"/>
-        <w:numPr>
-          <w:ilvl w:val="1"/>
-          <w:numId w:val="13"/>
-        </w:numPr>
-      </w:pPr>
-      <w:r>
-        <w:t>‘Posting Key Reversal Debit’</w:t>
-      </w:r>
-    </w:p>
-    <w:p/>
     <w:p>
       <w:pPr>
         <w:pStyle w:val="Heading2"/>
@@ -2255,116 +2321,17 @@
     </w:p>
     <w:p>
       <w:pPr>
-        <w:ind w:left="284"/>
-      </w:pPr>
-      <w:r>
-        <w:t xml:space="preserve">The next step is to lookup the additional information that is not provided by </w:t>
-      </w:r>
-      <w:proofErr w:type="spellStart"/>
-      <w:r>
-        <w:t>Promax</w:t>
-      </w:r>
-      <w:proofErr w:type="spellEnd"/>
-      <w:r>
-        <w:t xml:space="preserve"> PX.</w:t>
-      </w:r>
+        <w:rPr>
+          <w:lang w:val="en-AU" w:eastAsia="en-US"/>
+        </w:rPr>
+      </w:pPr>
     </w:p>
     <w:p>
       <w:pPr>
-        <w:ind w:left="284"/>
-      </w:pPr>
-      <w:r>
-        <w:t xml:space="preserve">The following reference information is </w:t>
-      </w:r>
-      <w:r>
-        <w:t xml:space="preserve">looked </w:t>
-      </w:r>
-      <w:proofErr w:type="gramStart"/>
-      <w:r>
-        <w:t xml:space="preserve">up </w:t>
-      </w:r>
-      <w:r>
-        <w:t>:</w:t>
-      </w:r>
-      <w:proofErr w:type="gramEnd"/>
-    </w:p>
-    <w:p>
-      <w:pPr>
-        <w:pStyle w:val="ListParagraph"/>
-        <w:numPr>
-          <w:ilvl w:val="0"/>
-          <w:numId w:val="8"/>
-        </w:numPr>
-      </w:pPr>
-      <w:r>
-        <w:t>Business Segment</w:t>
-      </w:r>
-    </w:p>
-    <w:p>
-      <w:pPr>
-        <w:pStyle w:val="ListParagraph"/>
-        <w:numPr>
-          <w:ilvl w:val="0"/>
-          <w:numId w:val="8"/>
-        </w:numPr>
-      </w:pPr>
-      <w:r>
-        <w:t>Material Determination for Traded Unit</w:t>
-      </w:r>
-    </w:p>
-    <w:p>
-      <w:pPr>
-        <w:pStyle w:val="ListParagraph"/>
-        <w:numPr>
-          <w:ilvl w:val="0"/>
-          <w:numId w:val="8"/>
-        </w:numPr>
-      </w:pPr>
-      <w:r>
-        <w:t>Profit Centre</w:t>
-      </w:r>
-    </w:p>
-    <w:p>
-      <w:pPr>
-        <w:pStyle w:val="ListParagraph"/>
-        <w:numPr>
-          <w:ilvl w:val="0"/>
-          <w:numId w:val="8"/>
-        </w:numPr>
-      </w:pPr>
-      <w:r>
-        <w:t>Plant Code</w:t>
-      </w:r>
-    </w:p>
-    <w:p/>
-    <w:p>
-      <w:pPr>
-        <w:pStyle w:val="ListParagraph"/>
-        <w:numPr>
-          <w:ilvl w:val="0"/>
-          <w:numId w:val="12"/>
-        </w:numPr>
-        <w:rPr>
-          <w:rFonts w:eastAsia="Times New Roman" w:cstheme="minorHAnsi"/>
-          <w:b/>
-          <w:bCs/>
-          <w:kern w:val="32"/>
-          <w:sz w:val="28"/>
-          <w:szCs w:val="28"/>
-          <w:lang w:val="en-AU" w:eastAsia="en-US"/>
-        </w:rPr>
-      </w:pPr>
-      <w:r>
-        <w:br w:type="page"/>
-      </w:r>
-    </w:p>
-    <w:p>
-      <w:pPr>
         <w:pStyle w:val="Heading2"/>
       </w:pPr>
       <w:bookmarkStart w:id="6" w:name="_Toc366065734"/>
       <w:r>
-        <w:lastRenderedPageBreak/>
         <w:t>Interface</w:t>
       </w:r>
       <w:r>
@@ -8890,6 +8857,7 @@
                 <w:szCs w:val="16"/>
                 <w:lang w:val="en-AU" w:eastAsia="en-AU"/>
               </w:rPr>
+              <w:lastRenderedPageBreak/>
               <w:t>Condition Pricing Unit</w:t>
             </w:r>
           </w:p>
@@ -11980,7 +11948,6 @@
           <w:b/>
           <w:lang w:val="en-AU" w:eastAsia="en-US"/>
         </w:rPr>
-        <w:lastRenderedPageBreak/>
         <w:t>PMX_359_PROMOTIONS</w:t>
       </w:r>
       <w:r>
@@ -11988,12 +11955,39 @@
           <w:lang w:val="en-AU" w:eastAsia="en-US"/>
         </w:rPr>
         <w:br/>
-      </w:r>
-      <w:r>
-        <w:rPr>
-          <w:lang w:val="en-AU" w:eastAsia="en-US"/>
-        </w:rPr>
         <w:t>Table of ALL processed promotions records.</w:t>
+      </w:r>
+    </w:p>
+    <w:p>
+      <w:pPr>
+        <w:pStyle w:val="ListParagraph"/>
+        <w:numPr>
+          <w:ilvl w:val="0"/>
+          <w:numId w:val="16"/>
+        </w:numPr>
+        <w:rPr>
+          <w:lang w:val="en-AU" w:eastAsia="en-US"/>
+        </w:rPr>
+      </w:pPr>
+      <w:r>
+        <w:rPr>
+          <w:b/>
+          <w:lang w:val="en-AU" w:eastAsia="en-US"/>
+        </w:rPr>
+        <w:t>PMX_PRICE_CONDTIONS</w:t>
+      </w:r>
+      <w:r>
+        <w:rPr>
+          <w:b/>
+          <w:lang w:val="en-AU" w:eastAsia="en-US"/>
+        </w:rPr>
+        <w:br/>
+      </w:r>
+      <w:r>
+        <w:rPr>
+          <w:lang w:val="en-AU" w:eastAsia="en-US"/>
+        </w:rPr>
+        <w:t>Table containing the generated timeline of all the pricing conditions.</w:t>
       </w:r>
     </w:p>
     <w:p>
@@ -12191,7 +12185,39 @@
           <w:highlight w:val="yellow"/>
           <w:lang w:val="en-AU" w:eastAsia="en-US"/>
         </w:rPr>
-        <w:t>C = Close *** NOT IMPLIMENTED ***</w:t>
+        <w:t xml:space="preserve">C = </w:t>
+      </w:r>
+      <w:proofErr w:type="gramStart"/>
+      <w:r>
+        <w:rPr>
+          <w:highlight w:val="yellow"/>
+          <w:lang w:val="en-AU" w:eastAsia="en-US"/>
+        </w:rPr>
+        <w:t>Close :</w:t>
+      </w:r>
+      <w:proofErr w:type="gramEnd"/>
+      <w:r>
+        <w:rPr>
+          <w:highlight w:val="yellow"/>
+          <w:lang w:val="en-AU" w:eastAsia="en-US"/>
+        </w:rPr>
+        <w:t xml:space="preserve">  This has currently being implemented as  a Delete.  However it should really be implemented as per an M so as not to </w:t>
+      </w:r>
+      <w:proofErr w:type="spellStart"/>
+      <w:r>
+        <w:rPr>
+          <w:highlight w:val="yellow"/>
+          <w:lang w:val="en-AU" w:eastAsia="en-US"/>
+        </w:rPr>
+        <w:t>loose</w:t>
+      </w:r>
+      <w:proofErr w:type="spellEnd"/>
+      <w:r>
+        <w:rPr>
+          <w:highlight w:val="yellow"/>
+          <w:lang w:val="en-AU" w:eastAsia="en-US"/>
+        </w:rPr>
+        <w:t xml:space="preserve"> the history, but needs confirmation with the business.</w:t>
       </w:r>
     </w:p>
     <w:p>
@@ -12223,88 +12249,6 @@
         <w:rPr>
           <w:lang w:val="en-AU" w:eastAsia="en-US"/>
         </w:rPr>
-        <w:t>However, no busi</w:t>
-      </w:r>
-      <w:r>
-        <w:rPr>
-          <w:lang w:val="en-AU" w:eastAsia="en-US"/>
-        </w:rPr>
-        <w:t>ness logic was agreed for Close, therefore i</w:t>
-      </w:r>
-      <w:r>
-        <w:rPr>
-          <w:lang w:val="en-AU" w:eastAsia="en-US"/>
-        </w:rPr>
-        <w:t xml:space="preserve">f an [action code] of “C” is encountered, an </w:t>
-      </w:r>
-      <w:r>
-        <w:rPr>
-          <w:lang w:val="en-AU" w:eastAsia="en-US"/>
-        </w:rPr>
-        <w:t>exception is raised.</w:t>
-      </w:r>
-    </w:p>
-    <w:p>
-      <w:pPr>
-        <w:pStyle w:val="ListParagraph"/>
-        <w:numPr>
-          <w:ilvl w:val="0"/>
-          <w:numId w:val="18"/>
-        </w:numPr>
-        <w:rPr>
-          <w:highlight w:val="yellow"/>
-          <w:lang w:val="en-AU" w:eastAsia="en-US"/>
-        </w:rPr>
-      </w:pPr>
-      <w:r>
-        <w:rPr>
-          <w:highlight w:val="yellow"/>
-          <w:lang w:val="en-AU" w:eastAsia="en-US"/>
-        </w:rPr>
-        <w:t>It is conceivable that Close t</w:t>
-      </w:r>
-      <w:r>
-        <w:rPr>
-          <w:highlight w:val="yellow"/>
-          <w:lang w:val="en-AU" w:eastAsia="en-US"/>
-        </w:rPr>
-        <w:t xml:space="preserve">ransactions would be handled </w:t>
-      </w:r>
-      <w:r>
-        <w:rPr>
-          <w:highlight w:val="yellow"/>
-          <w:lang w:val="en-AU" w:eastAsia="en-US"/>
-        </w:rPr>
-        <w:t xml:space="preserve">per </w:t>
-      </w:r>
-      <w:proofErr w:type="gramStart"/>
-      <w:r>
-        <w:rPr>
-          <w:highlight w:val="yellow"/>
-          <w:lang w:val="en-AU" w:eastAsia="en-US"/>
-        </w:rPr>
-        <w:t>Delete,</w:t>
-      </w:r>
-      <w:proofErr w:type="gramEnd"/>
-      <w:r>
-        <w:rPr>
-          <w:highlight w:val="yellow"/>
-          <w:lang w:val="en-AU" w:eastAsia="en-US"/>
-        </w:rPr>
-        <w:t xml:space="preserve"> however this needs to be confirmed.</w:t>
-      </w:r>
-    </w:p>
-    <w:p>
-      <w:pPr>
-        <w:ind w:left="504"/>
-        <w:rPr>
-          <w:lang w:val="en-AU" w:eastAsia="en-US"/>
-        </w:rPr>
-      </w:pPr>
-      <w:r>
-        <w:rPr>
-          <w:lang w:val="en-AU" w:eastAsia="en-US"/>
-        </w:rPr>
         <w:t xml:space="preserve">To reduce the possibility of processing a transaction out of order, </w:t>
       </w:r>
       <w:r>
@@ -12401,6 +12345,7 @@
         <w:rPr>
           <w:lang w:val="en-AU" w:eastAsia="en-US"/>
         </w:rPr>
+        <w:lastRenderedPageBreak/>
         <w:t>Firstly</w:t>
       </w:r>
       <w:r>
@@ -12771,7 +12716,7 @@
           <w:szCs w:val="16"/>
           <w:lang w:val="en-AU" w:eastAsia="en-US"/>
         </w:rPr>
-        <w:t xml:space="preserve"> then</w:t>
+        <w:t xml:space="preserve"> then </w:t>
       </w:r>
       <w:r>
         <w:rPr>
@@ -12780,7 +12725,7 @@
           <w:szCs w:val="16"/>
           <w:lang w:val="en-AU" w:eastAsia="en-US"/>
         </w:rPr>
-        <w:t xml:space="preserve"> </w:t>
+        <w:t>--</w:t>
       </w:r>
       <w:r>
         <w:rPr>
@@ -12789,29 +12734,30 @@
           <w:szCs w:val="16"/>
           <w:lang w:val="en-AU" w:eastAsia="en-US"/>
         </w:rPr>
-        <w:t>--</w:t>
-      </w:r>
-      <w:r>
+        <w:t xml:space="preserve"> ‘1’</w:t>
+      </w:r>
+    </w:p>
+    <w:p>
+      <w:pPr>
+        <w:pStyle w:val="ListParagraph"/>
+        <w:ind w:left="1440"/>
         <w:rPr>
           <w:rFonts w:ascii="Courier New" w:hAnsi="Courier New" w:cs="Courier New"/>
           <w:sz w:val="16"/>
           <w:szCs w:val="16"/>
           <w:lang w:val="en-AU" w:eastAsia="en-US"/>
         </w:rPr>
-        <w:t xml:space="preserve"> ‘1’</w:t>
-      </w:r>
-    </w:p>
-    <w:p>
-      <w:pPr>
-        <w:pStyle w:val="ListParagraph"/>
-        <w:ind w:left="1440"/>
+      </w:pPr>
+      <w:r>
         <w:rPr>
           <w:rFonts w:ascii="Courier New" w:hAnsi="Courier New" w:cs="Courier New"/>
           <w:sz w:val="16"/>
           <w:szCs w:val="16"/>
           <w:lang w:val="en-AU" w:eastAsia="en-US"/>
         </w:rPr>
-      </w:pPr>
+        <w:t xml:space="preserve">  </w:t>
+      </w:r>
+      <w:proofErr w:type="spellStart"/>
       <w:r>
         <w:rPr>
           <w:rFonts w:ascii="Courier New" w:hAnsi="Courier New" w:cs="Courier New"/>
@@ -12819,9 +12765,9 @@
           <w:szCs w:val="16"/>
           <w:lang w:val="en-AU" w:eastAsia="en-US"/>
         </w:rPr>
-        <w:t xml:space="preserve">  </w:t>
-      </w:r>
-      <w:proofErr w:type="spellStart"/>
+        <w:t>prv_inbound.condition_</w:t>
+      </w:r>
+      <w:proofErr w:type="gramStart"/>
       <w:r>
         <w:rPr>
           <w:rFonts w:ascii="Courier New" w:hAnsi="Courier New" w:cs="Courier New"/>
@@ -12829,9 +12775,9 @@
           <w:szCs w:val="16"/>
           <w:lang w:val="en-AU" w:eastAsia="en-US"/>
         </w:rPr>
-        <w:t>prv_inbound.condition_</w:t>
-      </w:r>
-      <w:proofErr w:type="gramStart"/>
+        <w:t>flag</w:t>
+      </w:r>
+      <w:proofErr w:type="spellEnd"/>
       <w:r>
         <w:rPr>
           <w:rFonts w:ascii="Courier New" w:hAnsi="Courier New" w:cs="Courier New"/>
@@ -12839,9 +12785,9 @@
           <w:szCs w:val="16"/>
           <w:lang w:val="en-AU" w:eastAsia="en-US"/>
         </w:rPr>
-        <w:t>flag</w:t>
-      </w:r>
-      <w:proofErr w:type="spellEnd"/>
+        <w:t xml:space="preserve"> :</w:t>
+      </w:r>
+      <w:proofErr w:type="gramEnd"/>
       <w:r>
         <w:rPr>
           <w:rFonts w:ascii="Courier New" w:hAnsi="Courier New" w:cs="Courier New"/>
@@ -12849,9 +12795,9 @@
           <w:szCs w:val="16"/>
           <w:lang w:val="en-AU" w:eastAsia="en-US"/>
         </w:rPr>
-        <w:t xml:space="preserve"> :</w:t>
-      </w:r>
-      <w:proofErr w:type="gramEnd"/>
+        <w:t xml:space="preserve">= </w:t>
+      </w:r>
+      <w:proofErr w:type="spellStart"/>
       <w:r>
         <w:rPr>
           <w:rFonts w:ascii="Courier New" w:hAnsi="Courier New" w:cs="Courier New"/>
@@ -12859,9 +12805,9 @@
           <w:szCs w:val="16"/>
           <w:lang w:val="en-AU" w:eastAsia="en-US"/>
         </w:rPr>
-        <w:t xml:space="preserve">= </w:t>
-      </w:r>
-      <w:proofErr w:type="spellStart"/>
+        <w:t>pc_condition_flag_dollar</w:t>
+      </w:r>
+      <w:proofErr w:type="spellEnd"/>
       <w:r>
         <w:rPr>
           <w:rFonts w:ascii="Courier New" w:hAnsi="Courier New" w:cs="Courier New"/>
@@ -12869,18 +12815,21 @@
           <w:szCs w:val="16"/>
           <w:lang w:val="en-AU" w:eastAsia="en-US"/>
         </w:rPr>
-        <w:t>pc_condition_flag_dollar</w:t>
-      </w:r>
-      <w:proofErr w:type="spellEnd"/>
-      <w:r>
+        <w:t>; -- ‘F’</w:t>
+      </w:r>
+    </w:p>
+    <w:p>
+      <w:pPr>
+        <w:pStyle w:val="ListParagraph"/>
+        <w:ind w:left="1440"/>
         <w:rPr>
           <w:rFonts w:ascii="Courier New" w:hAnsi="Courier New" w:cs="Courier New"/>
           <w:sz w:val="16"/>
           <w:szCs w:val="16"/>
           <w:lang w:val="en-AU" w:eastAsia="en-US"/>
         </w:rPr>
-        <w:t>;</w:t>
-      </w:r>
+      </w:pPr>
+      <w:proofErr w:type="gramStart"/>
       <w:r>
         <w:rPr>
           <w:rFonts w:ascii="Courier New" w:hAnsi="Courier New" w:cs="Courier New"/>
@@ -12888,8 +12837,9 @@
           <w:szCs w:val="16"/>
           <w:lang w:val="en-AU" w:eastAsia="en-US"/>
         </w:rPr>
-        <w:t xml:space="preserve"> -- ‘F’</w:t>
-      </w:r>
+        <w:t>else</w:t>
+      </w:r>
+      <w:proofErr w:type="gramEnd"/>
     </w:p>
     <w:p>
       <w:pPr>
@@ -12902,7 +12852,6 @@
           <w:lang w:val="en-AU" w:eastAsia="en-US"/>
         </w:rPr>
       </w:pPr>
-      <w:proofErr w:type="gramStart"/>
       <w:r>
         <w:rPr>
           <w:rFonts w:ascii="Courier New" w:hAnsi="Courier New" w:cs="Courier New"/>
@@ -12910,21 +12859,19 @@
           <w:szCs w:val="16"/>
           <w:lang w:val="en-AU" w:eastAsia="en-US"/>
         </w:rPr>
-        <w:t>else</w:t>
-      </w:r>
-      <w:proofErr w:type="gramEnd"/>
-    </w:p>
-    <w:p>
-      <w:pPr>
-        <w:pStyle w:val="ListParagraph"/>
-        <w:ind w:left="1440"/>
+        <w:t xml:space="preserve">  </w:t>
+      </w:r>
+      <w:proofErr w:type="spellStart"/>
+      <w:r>
         <w:rPr>
           <w:rFonts w:ascii="Courier New" w:hAnsi="Courier New" w:cs="Courier New"/>
           <w:sz w:val="16"/>
           <w:szCs w:val="16"/>
           <w:lang w:val="en-AU" w:eastAsia="en-US"/>
         </w:rPr>
-      </w:pPr>
+        <w:t>prv_inbound.condition_</w:t>
+      </w:r>
+      <w:proofErr w:type="gramStart"/>
       <w:r>
         <w:rPr>
           <w:rFonts w:ascii="Courier New" w:hAnsi="Courier New" w:cs="Courier New"/>
@@ -12932,9 +12879,9 @@
           <w:szCs w:val="16"/>
           <w:lang w:val="en-AU" w:eastAsia="en-US"/>
         </w:rPr>
-        <w:t xml:space="preserve">  </w:t>
-      </w:r>
-      <w:proofErr w:type="spellStart"/>
+        <w:t>flag</w:t>
+      </w:r>
+      <w:proofErr w:type="spellEnd"/>
       <w:r>
         <w:rPr>
           <w:rFonts w:ascii="Courier New" w:hAnsi="Courier New" w:cs="Courier New"/>
@@ -12942,9 +12889,9 @@
           <w:szCs w:val="16"/>
           <w:lang w:val="en-AU" w:eastAsia="en-US"/>
         </w:rPr>
-        <w:t>prv_inbound.condition_</w:t>
-      </w:r>
-      <w:proofErr w:type="gramStart"/>
+        <w:t xml:space="preserve"> :</w:t>
+      </w:r>
+      <w:proofErr w:type="gramEnd"/>
       <w:r>
         <w:rPr>
           <w:rFonts w:ascii="Courier New" w:hAnsi="Courier New" w:cs="Courier New"/>
@@ -12952,9 +12899,9 @@
           <w:szCs w:val="16"/>
           <w:lang w:val="en-AU" w:eastAsia="en-US"/>
         </w:rPr>
-        <w:t>flag</w:t>
-      </w:r>
-      <w:proofErr w:type="spellEnd"/>
+        <w:t xml:space="preserve">= </w:t>
+      </w:r>
+      <w:proofErr w:type="spellStart"/>
       <w:r>
         <w:rPr>
           <w:rFonts w:ascii="Courier New" w:hAnsi="Courier New" w:cs="Courier New"/>
@@ -12962,9 +12909,9 @@
           <w:szCs w:val="16"/>
           <w:lang w:val="en-AU" w:eastAsia="en-US"/>
         </w:rPr>
-        <w:t xml:space="preserve"> :</w:t>
-      </w:r>
-      <w:proofErr w:type="gramEnd"/>
+        <w:t>pc_condition_flag_percentage</w:t>
+      </w:r>
+      <w:proofErr w:type="spellEnd"/>
       <w:r>
         <w:rPr>
           <w:rFonts w:ascii="Courier New" w:hAnsi="Courier New" w:cs="Courier New"/>
@@ -12972,36 +12919,7 @@
           <w:szCs w:val="16"/>
           <w:lang w:val="en-AU" w:eastAsia="en-US"/>
         </w:rPr>
-        <w:t xml:space="preserve">= </w:t>
-      </w:r>
-      <w:proofErr w:type="spellStart"/>
-      <w:r>
-        <w:rPr>
-          <w:rFonts w:ascii="Courier New" w:hAnsi="Courier New" w:cs="Courier New"/>
-          <w:sz w:val="16"/>
-          <w:szCs w:val="16"/>
-          <w:lang w:val="en-AU" w:eastAsia="en-US"/>
-        </w:rPr>
-        <w:t>pc_condition_flag_percentage</w:t>
-      </w:r>
-      <w:proofErr w:type="spellEnd"/>
-      <w:r>
-        <w:rPr>
-          <w:rFonts w:ascii="Courier New" w:hAnsi="Courier New" w:cs="Courier New"/>
-          <w:sz w:val="16"/>
-          <w:szCs w:val="16"/>
-          <w:lang w:val="en-AU" w:eastAsia="en-US"/>
-        </w:rPr>
-        <w:t>;</w:t>
-      </w:r>
-      <w:r>
-        <w:rPr>
-          <w:rFonts w:ascii="Courier New" w:hAnsi="Courier New" w:cs="Courier New"/>
-          <w:sz w:val="16"/>
-          <w:szCs w:val="16"/>
-          <w:lang w:val="en-AU" w:eastAsia="en-US"/>
-        </w:rPr>
-        <w:t xml:space="preserve"> -- ‘T’</w:t>
+        <w:t>; -- ‘T’</w:t>
       </w:r>
     </w:p>
     <w:p>
@@ -13063,7 +12981,6 @@
         <w:rPr>
           <w:lang w:val="en-AU" w:eastAsia="en-US"/>
         </w:rPr>
-        <w:lastRenderedPageBreak/>
         <w:t>Next [</w:t>
       </w:r>
       <w:proofErr w:type="spellStart"/>
@@ -13240,13 +13157,7 @@
         <w:rPr>
           <w:lang w:val="en-AU" w:eastAsia="en-US"/>
         </w:rPr>
-        <w:t>Not finding a matching value, or null values for</w:t>
-      </w:r>
-      <w:r>
-        <w:rPr>
-          <w:lang w:val="en-AU" w:eastAsia="en-US"/>
-        </w:rPr>
-        <w:t xml:space="preserve"> [</w:t>
+        <w:t>Not finding a matching value, or null values for [</w:t>
       </w:r>
       <w:proofErr w:type="spellStart"/>
       <w:r>
@@ -13267,13 +13178,7 @@
         <w:rPr>
           <w:lang w:val="en-AU" w:eastAsia="en-US"/>
         </w:rPr>
-        <w:t>pricing_conditi</w:t>
-      </w:r>
-      <w:r>
-        <w:rPr>
-          <w:lang w:val="en-AU" w:eastAsia="en-US"/>
-        </w:rPr>
-        <w:t>on_code</w:t>
+        <w:t>pricing_condition_code</w:t>
       </w:r>
       <w:proofErr w:type="spellEnd"/>
       <w:r>
@@ -13294,13 +13199,7 @@
         <w:rPr>
           <w:lang w:val="en-AU" w:eastAsia="en-US"/>
         </w:rPr>
-        <w:t>] or</w:t>
-      </w:r>
-      <w:r>
-        <w:rPr>
-          <w:lang w:val="en-AU" w:eastAsia="en-US"/>
-        </w:rPr>
-        <w:t xml:space="preserve"> [</w:t>
+        <w:t>] or [</w:t>
       </w:r>
       <w:proofErr w:type="spellStart"/>
       <w:r>
@@ -13314,13 +13213,7 @@
         <w:rPr>
           <w:lang w:val="en-AU" w:eastAsia="en-US"/>
         </w:rPr>
-        <w:t>]</w:t>
-      </w:r>
-      <w:r>
-        <w:rPr>
-          <w:lang w:val="en-AU" w:eastAsia="en-US"/>
-        </w:rPr>
-        <w:t xml:space="preserve"> raised an exception.</w:t>
+        <w:t>] raised an exception.</w:t>
       </w:r>
     </w:p>
     <w:p>
@@ -13766,8 +13659,6 @@
           <w:lang w:val="en-AU" w:eastAsia="en-US"/>
         </w:rPr>
       </w:pPr>
-      <w:bookmarkStart w:id="8" w:name="_GoBack"/>
-      <w:bookmarkEnd w:id="8"/>
       <w:r>
         <w:rPr>
           <w:rFonts w:ascii="Courier New" w:hAnsi="Courier New" w:cs="Courier New"/>
@@ -14752,6 +14643,7 @@
           <w:szCs w:val="16"/>
           <w:lang w:val="en-AU" w:eastAsia="en-US"/>
         </w:rPr>
+        <w:lastRenderedPageBreak/>
         <w:t>if</w:t>
       </w:r>
       <w:proofErr w:type="gramEnd"/>
@@ -15413,7 +15305,6 @@
         <w:rPr>
           <w:lang w:val="en-AU" w:eastAsia="en-US"/>
         </w:rPr>
-        <w:lastRenderedPageBreak/>
         <w:t>We now add a unique [</w:t>
       </w:r>
       <w:proofErr w:type="spellStart"/>
@@ -15469,565 +15360,283 @@
       <w:pPr>
         <w:pStyle w:val="Heading3"/>
       </w:pPr>
-      <w:bookmarkStart w:id="9" w:name="_Toc366065736"/>
+      <w:bookmarkStart w:id="8" w:name="_Toc366065736"/>
       <w:r>
         <w:t>Outbound</w:t>
       </w:r>
+      <w:bookmarkEnd w:id="8"/>
+    </w:p>
+    <w:p>
+      <w:pPr>
+        <w:ind w:left="720"/>
+      </w:pPr>
+      <w:r>
+        <w:t>The outbound processing [execute] is called from the [</w:t>
+      </w:r>
+      <w:proofErr w:type="spellStart"/>
+      <w:r>
+        <w:t>on_end</w:t>
+      </w:r>
+      <w:proofErr w:type="spellEnd"/>
+      <w:r>
+        <w:t>] of the inbound segment of the same package, and is passed the [</w:t>
+      </w:r>
+      <w:proofErr w:type="spellStart"/>
+      <w:r>
+        <w:t>pv_previous_xactn_seq</w:t>
+      </w:r>
+      <w:proofErr w:type="spellEnd"/>
+      <w:r>
+        <w:t>] which is the last transaction sequence successfully processed and thus committed to the [pmx_359_promotions] table.</w:t>
+      </w:r>
+    </w:p>
+    <w:p>
+      <w:pPr>
+        <w:ind w:left="720"/>
+        <w:rPr>
+          <w:b/>
+        </w:rPr>
+      </w:pPr>
+      <w:r>
+        <w:rPr>
+          <w:b/>
+        </w:rPr>
+        <w:t xml:space="preserve">A promotion within </w:t>
+      </w:r>
+      <w:proofErr w:type="spellStart"/>
+      <w:r>
+        <w:rPr>
+          <w:b/>
+        </w:rPr>
+        <w:t>Promax</w:t>
+      </w:r>
+      <w:proofErr w:type="spellEnd"/>
+      <w:r>
+        <w:rPr>
+          <w:b/>
+        </w:rPr>
+        <w:t xml:space="preserve"> PX is effectively keyed on [</w:t>
+      </w:r>
+      <w:proofErr w:type="spellStart"/>
+      <w:r>
+        <w:rPr>
+          <w:b/>
+        </w:rPr>
+        <w:t>vakey</w:t>
+      </w:r>
+      <w:proofErr w:type="spellEnd"/>
+      <w:r>
+        <w:rPr>
+          <w:b/>
+        </w:rPr>
+        <w:t>], [</w:t>
+      </w:r>
+      <w:proofErr w:type="spellStart"/>
+      <w:r>
+        <w:rPr>
+          <w:b/>
+        </w:rPr>
+        <w:t>pricing_condition_code</w:t>
+      </w:r>
+      <w:proofErr w:type="spellEnd"/>
+      <w:r>
+        <w:rPr>
+          <w:b/>
+        </w:rPr>
+        <w:t>] and [</w:t>
+      </w:r>
+      <w:proofErr w:type="spellStart"/>
+      <w:r>
+        <w:rPr>
+          <w:b/>
+        </w:rPr>
+        <w:t>sales_deal</w:t>
+      </w:r>
+      <w:proofErr w:type="spellEnd"/>
+      <w:r>
+        <w:rPr>
+          <w:b/>
+        </w:rPr>
+        <w:t>], while the equivalent pricing condition with SAP is simply keyed on [</w:t>
+      </w:r>
+      <w:proofErr w:type="spellStart"/>
+      <w:r>
+        <w:rPr>
+          <w:b/>
+        </w:rPr>
+        <w:t>vakey</w:t>
+      </w:r>
+      <w:proofErr w:type="spellEnd"/>
+      <w:r>
+        <w:rPr>
+          <w:b/>
+        </w:rPr>
+        <w:t>] and [</w:t>
+      </w:r>
+      <w:proofErr w:type="spellStart"/>
+      <w:r>
+        <w:rPr>
+          <w:b/>
+        </w:rPr>
+        <w:t>pricing_condition_code</w:t>
+      </w:r>
+      <w:proofErr w:type="spellEnd"/>
+      <w:r>
+        <w:rPr>
+          <w:b/>
+        </w:rPr>
+        <w:t>]. This mismatch on keying, and the further desire to reduce the number of updates affected in SAP, leads too much of the complexity of this interface.</w:t>
+      </w:r>
+    </w:p>
+    <w:p>
+      <w:pPr>
+        <w:ind w:left="720"/>
+        <w:rPr>
+          <w:b/>
+        </w:rPr>
+      </w:pPr>
+      <w:r>
+        <w:rPr>
+          <w:b/>
+        </w:rPr>
+        <w:t>The remainder of this section walks through t</w:t>
+      </w:r>
+      <w:r>
+        <w:rPr>
+          <w:b/>
+        </w:rPr>
+        <w:t xml:space="preserve">he process of applying a 3 element key </w:t>
+      </w:r>
+      <w:proofErr w:type="spellStart"/>
+      <w:r>
+        <w:rPr>
+          <w:b/>
+        </w:rPr>
+        <w:t>Promax</w:t>
+      </w:r>
+      <w:proofErr w:type="spellEnd"/>
+      <w:r>
+        <w:rPr>
+          <w:b/>
+        </w:rPr>
+        <w:t xml:space="preserve"> PX promotions to a</w:t>
+      </w:r>
+      <w:r>
+        <w:rPr>
+          <w:b/>
+        </w:rPr>
+        <w:t xml:space="preserve"> 2 element key SAP pricing condition.</w:t>
+      </w:r>
+    </w:p>
+    <w:p>
+      <w:pPr>
+        <w:ind w:left="720"/>
+      </w:pPr>
+      <w:r>
+        <w:t>All the remaining processing is applied against the [pmx_</w:t>
+      </w:r>
+      <w:r>
+        <w:t>3</w:t>
+      </w:r>
+      <w:r>
+        <w:t>59_promotions] table, which contains ALL previously successful transactions (committed), and the current transactions visible to this process only.</w:t>
+      </w:r>
+    </w:p>
+    <w:p>
+      <w:pPr>
+        <w:ind w:left="720"/>
+      </w:pPr>
+      <w:r>
+        <w:t>Processing each of t</w:t>
+      </w:r>
+      <w:r>
+        <w:t xml:space="preserve">he latest </w:t>
+      </w:r>
+      <w:proofErr w:type="spellStart"/>
+      <w:r>
+        <w:t>Promax</w:t>
+      </w:r>
+      <w:proofErr w:type="spellEnd"/>
+      <w:r>
+        <w:t xml:space="preserve"> PX promotions [</w:t>
+      </w:r>
+      <w:r>
+        <w:t>further referred to as “</w:t>
+      </w:r>
+      <w:r>
+        <w:t>current</w:t>
+      </w:r>
+      <w:r>
+        <w:t xml:space="preserve"> transaction”</w:t>
+      </w:r>
+      <w:r>
+        <w:t>], we first check for previous state of a transaction, within a previously committed batches, and failing a match, check for a previous state of a transaction within the current batch, but prior to the current transaction</w:t>
+      </w:r>
+      <w:r>
+        <w:t xml:space="preserve"> [further referred to as “previous transaction”</w:t>
+      </w:r>
+      <w:r>
+        <w:t>].</w:t>
+      </w:r>
+    </w:p>
+    <w:p>
+      <w:pPr>
+        <w:ind w:left="504"/>
+      </w:pPr>
+    </w:p>
+    <w:p>
+      <w:pPr>
+        <w:ind w:left="504"/>
+      </w:pPr>
+      <w:r>
+        <w:t>&lt;TODO Insert Time Line Process Here&gt;</w:t>
+      </w:r>
+      <w:bookmarkStart w:id="9" w:name="_GoBack"/>
       <w:bookmarkEnd w:id="9"/>
     </w:p>
     <w:p>
       <w:pPr>
-        <w:ind w:left="720"/>
-      </w:pPr>
-      <w:r>
-        <w:t>The outbound processing [execute] is called from the [</w:t>
-      </w:r>
-      <w:proofErr w:type="spellStart"/>
-      <w:r>
-        <w:t>on_end</w:t>
-      </w:r>
-      <w:proofErr w:type="spellEnd"/>
-      <w:r>
-        <w:t>] of the inbound segment of the same package, and is passed the [</w:t>
-      </w:r>
-      <w:proofErr w:type="spellStart"/>
-      <w:r>
-        <w:t>pv_previous_xactn_seq</w:t>
-      </w:r>
-      <w:proofErr w:type="spellEnd"/>
-      <w:r>
-        <w:t>] which is the last transaction sequence successfully processed and thus committed to the [pmx_359_promotions] table.</w:t>
-      </w:r>
+        <w:ind w:left="504"/>
+      </w:pPr>
     </w:p>
     <w:p>
       <w:pPr>
-        <w:ind w:left="720"/>
-        <w:rPr>
-          <w:b/>
-        </w:rPr>
-      </w:pPr>
-      <w:r>
-        <w:rPr>
-          <w:b/>
-        </w:rPr>
-        <w:t xml:space="preserve">A promotion within </w:t>
-      </w:r>
-      <w:proofErr w:type="spellStart"/>
-      <w:r>
-        <w:rPr>
-          <w:b/>
-        </w:rPr>
-        <w:t>Promax</w:t>
-      </w:r>
-      <w:proofErr w:type="spellEnd"/>
-      <w:r>
-        <w:rPr>
-          <w:b/>
-        </w:rPr>
-        <w:t xml:space="preserve"> PX is effectively keyed on [</w:t>
-      </w:r>
-      <w:proofErr w:type="spellStart"/>
-      <w:r>
-        <w:rPr>
-          <w:b/>
-        </w:rPr>
-        <w:t>vakey</w:t>
-      </w:r>
-      <w:proofErr w:type="spellEnd"/>
-      <w:r>
-        <w:rPr>
-          <w:b/>
-        </w:rPr>
-        <w:t>], [</w:t>
-      </w:r>
-      <w:proofErr w:type="spellStart"/>
-      <w:r>
-        <w:rPr>
-          <w:b/>
-        </w:rPr>
-        <w:t>pricing_condition_code</w:t>
-      </w:r>
-      <w:proofErr w:type="spellEnd"/>
-      <w:r>
-        <w:rPr>
-          <w:b/>
-        </w:rPr>
-        <w:t>] and [</w:t>
-      </w:r>
-      <w:proofErr w:type="spellStart"/>
-      <w:r>
-        <w:rPr>
-          <w:b/>
-        </w:rPr>
-        <w:t>sales_deal</w:t>
-      </w:r>
-      <w:proofErr w:type="spellEnd"/>
-      <w:r>
-        <w:rPr>
-          <w:b/>
-        </w:rPr>
-        <w:t>], while the equivalent pricing condition with SAP is simply keyed on [</w:t>
-      </w:r>
-      <w:proofErr w:type="spellStart"/>
-      <w:r>
-        <w:rPr>
-          <w:b/>
-        </w:rPr>
-        <w:t>vakey</w:t>
-      </w:r>
-      <w:proofErr w:type="spellEnd"/>
-      <w:r>
-        <w:rPr>
-          <w:b/>
-        </w:rPr>
-        <w:t>] and</w:t>
-      </w:r>
-      <w:r>
-        <w:rPr>
-          <w:b/>
-        </w:rPr>
-        <w:t xml:space="preserve"> [</w:t>
-      </w:r>
-      <w:proofErr w:type="spellStart"/>
-      <w:r>
-        <w:rPr>
-          <w:b/>
-        </w:rPr>
-        <w:t>pricing_condition_code</w:t>
-      </w:r>
-      <w:proofErr w:type="spellEnd"/>
-      <w:r>
-        <w:rPr>
-          <w:b/>
-        </w:rPr>
-        <w:t>]</w:t>
-      </w:r>
-      <w:r>
-        <w:rPr>
-          <w:b/>
-        </w:rPr>
-        <w:t>. This mismatch on keying, and the further desire to reduce the number of updates affected in SAP, leads too much of the complexity of this interface.</w:t>
-      </w:r>
+        <w:ind w:left="504"/>
+      </w:pPr>
     </w:p>
     <w:p>
       <w:pPr>
-        <w:ind w:left="720"/>
-        <w:rPr>
-          <w:b/>
-        </w:rPr>
-      </w:pPr>
-      <w:r>
-        <w:rPr>
-          <w:b/>
-        </w:rPr>
-        <w:t>The remainder of this section walks through t</w:t>
-      </w:r>
-      <w:r>
-        <w:rPr>
-          <w:b/>
-        </w:rPr>
-        <w:t xml:space="preserve">he process of applying a 3 element key </w:t>
-      </w:r>
-      <w:proofErr w:type="spellStart"/>
-      <w:r>
-        <w:rPr>
-          <w:b/>
-        </w:rPr>
-        <w:t>Promax</w:t>
-      </w:r>
-      <w:proofErr w:type="spellEnd"/>
-      <w:r>
-        <w:rPr>
-          <w:b/>
-        </w:rPr>
-        <w:t xml:space="preserve"> PX promotions to a</w:t>
-      </w:r>
-      <w:r>
-        <w:rPr>
-          <w:b/>
-        </w:rPr>
-        <w:t xml:space="preserve"> 2 element key SAP pricing condition.</w:t>
+        <w:ind w:left="504"/>
+        <w:rPr>
+          <w:lang w:val="en-AU" w:eastAsia="en-US"/>
+        </w:rPr>
+      </w:pPr>
+      <w:r>
+        <w:lastRenderedPageBreak/>
+        <w:t xml:space="preserve">Given success to this point, the </w:t>
+      </w:r>
+      <w:r>
+        <w:t xml:space="preserve">current transactions are committed to the </w:t>
+      </w:r>
+      <w:r>
+        <w:rPr>
+          <w:lang w:val="en-AU" w:eastAsia="en-US"/>
+        </w:rPr>
+        <w:t>[pmx_359_promotions] table, and processing is complete, otherwise on any error, the current transactions are rolled back and processing halted – with ICS reporting status.</w:t>
       </w:r>
     </w:p>
     <w:p>
       <w:pPr>
-        <w:ind w:left="720"/>
-      </w:pPr>
-      <w:r>
-        <w:t>All the remaining processing is applied against the [pmx_259_promotions] table, which contains ALL previously successful transactions (committed), and the current transactions visible to this process only.</w:t>
-      </w:r>
-    </w:p>
-    <w:p>
-      <w:pPr>
-        <w:ind w:left="720"/>
-      </w:pPr>
-      <w:r>
-        <w:t>Processing each of t</w:t>
-      </w:r>
-      <w:r>
-        <w:t xml:space="preserve">he latest </w:t>
-      </w:r>
-      <w:proofErr w:type="spellStart"/>
-      <w:r>
-        <w:t>Promax</w:t>
-      </w:r>
-      <w:proofErr w:type="spellEnd"/>
-      <w:r>
-        <w:t xml:space="preserve"> PX promotions [</w:t>
-      </w:r>
-      <w:r>
-        <w:t>further referred to as “</w:t>
-      </w:r>
-      <w:r>
-        <w:t>current</w:t>
-      </w:r>
-      <w:r>
-        <w:t xml:space="preserve"> transaction”</w:t>
-      </w:r>
-      <w:r>
-        <w:t>], we first check for previous state of a transaction, within a previously committed batches, and failing a match, check for a previous state of a transaction within the current batch, but prior to the current transaction</w:t>
-      </w:r>
-      <w:r>
-        <w:t xml:space="preserve"> [further referred to as “previous transaction”</w:t>
-      </w:r>
-      <w:r>
-        <w:t>].</w:t>
-      </w:r>
-    </w:p>
-    <w:p>
-      <w:pPr>
-        <w:ind w:left="720"/>
-      </w:pPr>
-      <w:r>
-        <w:t xml:space="preserve">If we find the current transaction code is Delete, and previous state is found in current batch, then ignore the superfluous delete, </w:t>
-      </w:r>
-      <w:proofErr w:type="spellStart"/>
-      <w:r>
-        <w:t>ie</w:t>
-      </w:r>
-      <w:proofErr w:type="spellEnd"/>
-      <w:r>
-        <w:t xml:space="preserve">. </w:t>
-      </w:r>
-      <w:proofErr w:type="gramStart"/>
-      <w:r>
-        <w:t>do</w:t>
-      </w:r>
-      <w:proofErr w:type="gramEnd"/>
-      <w:r>
-        <w:t xml:space="preserve"> NOT pass it onto SAP, as the transaction was both created and deleted with the current batch, so never existed within SAP.</w:t>
-      </w:r>
-    </w:p>
-    <w:p>
-      <w:pPr>
-        <w:ind w:left="720"/>
-      </w:pPr>
-      <w:r>
-        <w:t>Next we raise exceptions should any of the following conditions exist.</w:t>
-      </w:r>
-    </w:p>
-    <w:p>
-      <w:pPr>
-        <w:pStyle w:val="ListParagraph"/>
-        <w:numPr>
-          <w:ilvl w:val="0"/>
-          <w:numId w:val="17"/>
-        </w:numPr>
-      </w:pPr>
-      <w:r>
-        <w:t xml:space="preserve">The current transaction code is </w:t>
-      </w:r>
-      <w:proofErr w:type="gramStart"/>
-      <w:r>
-        <w:t>Add,</w:t>
-      </w:r>
-      <w:proofErr w:type="gramEnd"/>
-      <w:r>
-        <w:t xml:space="preserve"> however a previous matching transaction exists.</w:t>
-      </w:r>
-    </w:p>
-    <w:p>
-      <w:pPr>
-        <w:pStyle w:val="ListParagraph"/>
-        <w:numPr>
-          <w:ilvl w:val="0"/>
-          <w:numId w:val="17"/>
-        </w:numPr>
-      </w:pPr>
-      <w:r>
-        <w:t xml:space="preserve">The current transaction code is </w:t>
-      </w:r>
-      <w:proofErr w:type="gramStart"/>
-      <w:r>
-        <w:t>Delete</w:t>
-      </w:r>
-      <w:proofErr w:type="gramEnd"/>
-      <w:r>
-        <w:t xml:space="preserve">, however </w:t>
-      </w:r>
-      <w:r>
-        <w:t xml:space="preserve">the </w:t>
-      </w:r>
-      <w:r>
-        <w:t>previously committed</w:t>
-      </w:r>
-      <w:r>
-        <w:t xml:space="preserve"> transaction was also a</w:t>
-      </w:r>
-      <w:r>
-        <w:t xml:space="preserve"> </w:t>
-      </w:r>
-      <w:r>
-        <w:t>Delete.</w:t>
-      </w:r>
-    </w:p>
-    <w:p>
-      <w:pPr>
-        <w:pStyle w:val="ListParagraph"/>
-        <w:numPr>
-          <w:ilvl w:val="0"/>
-          <w:numId w:val="17"/>
-        </w:numPr>
-      </w:pPr>
-      <w:r>
-        <w:t xml:space="preserve">The current transaction code is either Modify or Delete, </w:t>
-      </w:r>
-      <w:r>
-        <w:t>and NO previous transaction was found.</w:t>
-      </w:r>
-    </w:p>
-    <w:p>
-      <w:pPr>
-        <w:pStyle w:val="ListParagraph"/>
-        <w:numPr>
-          <w:ilvl w:val="0"/>
-          <w:numId w:val="17"/>
-        </w:numPr>
-      </w:pPr>
-      <w:r>
-        <w:t xml:space="preserve">The current transaction code is either </w:t>
-      </w:r>
-      <w:r>
-        <w:t>Add or Modify</w:t>
-      </w:r>
-      <w:r>
-        <w:t xml:space="preserve">, and </w:t>
-      </w:r>
-      <w:r>
-        <w:t xml:space="preserve">it would clash with an earlier active (NOT Deleted) transaction – when applying the 3 element key </w:t>
-      </w:r>
-      <w:proofErr w:type="spellStart"/>
-      <w:r>
-        <w:t>Promax</w:t>
-      </w:r>
-      <w:proofErr w:type="spellEnd"/>
-      <w:r>
-        <w:t xml:space="preserve"> PX promotion to a 2 element key SAP pricing condition.</w:t>
-      </w:r>
-    </w:p>
-    <w:p>
-      <w:pPr>
-        <w:pStyle w:val="ListParagraph"/>
-        <w:numPr>
-          <w:ilvl w:val="1"/>
-          <w:numId w:val="17"/>
-        </w:numPr>
-      </w:pPr>
-      <w:proofErr w:type="spellStart"/>
-      <w:r>
-        <w:t>Promax</w:t>
-      </w:r>
-      <w:proofErr w:type="spellEnd"/>
-      <w:r>
-        <w:t xml:space="preserve"> PX Promotion Key -</w:t>
-      </w:r>
-      <w:r>
-        <w:t xml:space="preserve"> [</w:t>
-      </w:r>
-      <w:proofErr w:type="spellStart"/>
-      <w:r>
-        <w:t>vakey</w:t>
-      </w:r>
-      <w:proofErr w:type="spellEnd"/>
-      <w:r>
-        <w:t>], [</w:t>
-      </w:r>
-      <w:proofErr w:type="spellStart"/>
-      <w:r>
-        <w:t>pricing_condition_code</w:t>
-      </w:r>
-      <w:proofErr w:type="spellEnd"/>
-      <w:r>
-        <w:t>] and [</w:t>
-      </w:r>
-      <w:proofErr w:type="spellStart"/>
-      <w:r>
-        <w:t>sales_deal</w:t>
-      </w:r>
-      <w:proofErr w:type="spellEnd"/>
-      <w:r>
-        <w:t>]</w:t>
-      </w:r>
-    </w:p>
-    <w:p>
-      <w:pPr>
-        <w:pStyle w:val="ListParagraph"/>
-        <w:numPr>
-          <w:ilvl w:val="1"/>
-          <w:numId w:val="17"/>
-        </w:numPr>
-      </w:pPr>
-      <w:r>
-        <w:t>SAP Pricing Condition Key</w:t>
-      </w:r>
-      <w:r>
-        <w:t xml:space="preserve"> -</w:t>
-      </w:r>
-      <w:r>
-        <w:t xml:space="preserve"> [</w:t>
-      </w:r>
-      <w:proofErr w:type="spellStart"/>
-      <w:r>
-        <w:t>vakey</w:t>
-      </w:r>
-      <w:proofErr w:type="spellEnd"/>
-      <w:r>
-        <w:t xml:space="preserve">] and </w:t>
-      </w:r>
-      <w:r>
-        <w:t>[</w:t>
-      </w:r>
-      <w:proofErr w:type="spellStart"/>
-      <w:r>
-        <w:t>pricing_</w:t>
-      </w:r>
-      <w:r>
-        <w:t>condition_code</w:t>
-      </w:r>
-      <w:proofErr w:type="spellEnd"/>
-      <w:r>
-        <w:t>]</w:t>
-      </w:r>
-    </w:p>
-    <w:p>
-      <w:pPr>
-        <w:ind w:left="720"/>
-      </w:pPr>
-      <w:r>
-        <w:t>After passing the above tests, we now forward the transactions necessary to</w:t>
-      </w:r>
-      <w:r>
-        <w:t xml:space="preserve"> have SAP pricing condition match the latest </w:t>
-      </w:r>
-      <w:proofErr w:type="spellStart"/>
-      <w:r>
-        <w:t>Promax</w:t>
-      </w:r>
-      <w:proofErr w:type="spellEnd"/>
-      <w:r>
-        <w:t xml:space="preserve"> PX promotions state.</w:t>
-      </w:r>
-    </w:p>
-    <w:p>
-      <w:pPr>
-        <w:pStyle w:val="ListParagraph"/>
-        <w:numPr>
-          <w:ilvl w:val="0"/>
-          <w:numId w:val="17"/>
-        </w:numPr>
-        <w:ind w:left="1440"/>
-      </w:pPr>
-      <w:r>
-        <w:lastRenderedPageBreak/>
-        <w:t>If a previous transaction was found, outside of the current batch, then append this previous transaction with a zeroed [</w:t>
-      </w:r>
-      <w:proofErr w:type="spellStart"/>
-      <w:r>
-        <w:t>new_rate</w:t>
-      </w:r>
-      <w:proofErr w:type="spellEnd"/>
-      <w:r>
-        <w:t>], to the outbound interface.</w:t>
-      </w:r>
-    </w:p>
-    <w:p>
-      <w:pPr>
-        <w:pStyle w:val="ListParagraph"/>
-        <w:numPr>
-          <w:ilvl w:val="1"/>
-          <w:numId w:val="17"/>
-        </w:numPr>
-      </w:pPr>
-      <w:r>
-        <w:t>This has a nice side-effect of also taking care of Deletes.</w:t>
-      </w:r>
-    </w:p>
-    <w:p>
-      <w:pPr>
-        <w:pStyle w:val="ListParagraph"/>
-        <w:numPr>
-          <w:ilvl w:val="0"/>
-          <w:numId w:val="17"/>
-        </w:numPr>
-        <w:ind w:left="1440"/>
-      </w:pPr>
-      <w:r>
-        <w:t>If the current transaction is NOT a Delete, append the current transaction to the outbound interface.</w:t>
-      </w:r>
-    </w:p>
-    <w:p>
-      <w:pPr>
         <w:ind w:left="504"/>
-      </w:pPr>
-      <w:r>
-        <w:t>The “append” procedure formats the outgoing rows per the file specification below, and keeps a count of the outgoing row count, producing a NEW outbound interface for each [</w:t>
-      </w:r>
-      <w:proofErr w:type="spellStart"/>
-      <w:r>
-        <w:t>pxi_common.gc_max_idoc_rows</w:t>
-      </w:r>
-      <w:proofErr w:type="spellEnd"/>
-      <w:r>
-        <w:t xml:space="preserve">] </w:t>
-      </w:r>
-      <w:proofErr w:type="gramStart"/>
-      <w:r>
-        <w:t>records ..</w:t>
-      </w:r>
-      <w:proofErr w:type="gramEnd"/>
-      <w:r>
-        <w:t xml:space="preserve"> </w:t>
-      </w:r>
-      <w:proofErr w:type="gramStart"/>
-      <w:r>
-        <w:t>this</w:t>
-      </w:r>
-      <w:proofErr w:type="gramEnd"/>
-      <w:r>
-        <w:t xml:space="preserve"> max rows is currently 909.</w:t>
-      </w:r>
-    </w:p>
-    <w:p>
-      <w:pPr>
-        <w:ind w:left="504"/>
-      </w:pPr>
-      <w:r>
-        <w:t xml:space="preserve">Given success to this point, the </w:t>
-      </w:r>
-      <w:r>
-        <w:t xml:space="preserve">current transactions are committed to the </w:t>
-      </w:r>
-      <w:r>
-        <w:rPr>
-          <w:lang w:val="en-AU" w:eastAsia="en-US"/>
-        </w:rPr>
-        <w:t>[pmx_359_promotions] table</w:t>
-      </w:r>
-      <w:r>
-        <w:rPr>
-          <w:lang w:val="en-AU" w:eastAsia="en-US"/>
-        </w:rPr>
-        <w:t>, and processing is complete, otherwise on any error, the current transactions are rolled back and processing halted – with ICS reporting status.</w:t>
+        <w:rPr>
+          <w:lang w:val="en-AU" w:eastAsia="en-US"/>
+        </w:rPr>
+      </w:pPr>
+      <w:r>
+        <w:rPr>
+          <w:lang w:val="en-AU" w:eastAsia="en-US"/>
+        </w:rPr>
+        <w:t>Below is the output format for on sending the data to SAP.</w:t>
       </w:r>
     </w:p>
     <w:tbl>
@@ -23872,17 +23481,91 @@
     </w:p>
     <w:p>
       <w:pPr>
-        <w:rPr>
-          <w:rFonts w:eastAsia="Times New Roman" w:cstheme="minorHAnsi"/>
-          <w:b/>
-          <w:bCs/>
-          <w:kern w:val="32"/>
-          <w:sz w:val="32"/>
-          <w:szCs w:val="32"/>
-          <w:lang w:val="en-AU" w:eastAsia="en-US"/>
-        </w:rPr>
+        <w:pStyle w:val="Heading1"/>
       </w:pPr>
       <w:bookmarkStart w:id="11" w:name="_Toc366065737"/>
+      <w:r>
+        <w:t>Reconciliation Report</w:t>
+      </w:r>
+    </w:p>
+    <w:p>
+      <w:pPr>
+        <w:rPr>
+          <w:lang w:val="en-AU" w:eastAsia="en-US"/>
+        </w:rPr>
+      </w:pPr>
+      <w:r>
+        <w:rPr>
+          <w:lang w:val="en-AU" w:eastAsia="en-US"/>
+        </w:rPr>
+        <w:t xml:space="preserve">After the pricing conditions have been sent to SAP, it is expected that this pricing information will be at some point in the future be interfaced back to LADS.    This presents an opportunity to perform a reconciliation to ensure everything is in sync.  </w:t>
+      </w:r>
+    </w:p>
+    <w:p>
+      <w:pPr>
+        <w:pStyle w:val="Heading1"/>
+        <w:numPr>
+          <w:ilvl w:val="0"/>
+          <w:numId w:val="0"/>
+        </w:numPr>
+        <w:rPr>
+          <w:rFonts w:eastAsiaTheme="minorEastAsia" w:cstheme="minorBidi"/>
+          <w:b w:val="0"/>
+          <w:bCs w:val="0"/>
+          <w:kern w:val="0"/>
+          <w:sz w:val="22"/>
+          <w:szCs w:val="22"/>
+        </w:rPr>
+      </w:pPr>
+      <w:r>
+        <w:rPr>
+          <w:rFonts w:eastAsiaTheme="minorEastAsia" w:cstheme="minorBidi"/>
+          <w:b w:val="0"/>
+          <w:bCs w:val="0"/>
+          <w:kern w:val="0"/>
+          <w:sz w:val="22"/>
+          <w:szCs w:val="22"/>
+        </w:rPr>
+        <w:t xml:space="preserve">As such a job runs each day at 2 am to perform this check that everything is in sync with what has actually been sent.  This is done by a procedure called PMXPXI03_LOADER.RECONCILE_PRICING_CONDITIONS.  </w:t>
+      </w:r>
+    </w:p>
+    <w:p>
+      <w:pPr>
+        <w:rPr>
+          <w:lang w:val="en-AU" w:eastAsia="en-US"/>
+        </w:rPr>
+      </w:pPr>
+      <w:r>
+        <w:rPr>
+          <w:lang w:val="en-AU" w:eastAsia="en-US"/>
+        </w:rPr>
+        <w:t xml:space="preserve">It basically takes each current pricing condition in the PMX_PRICE_CONDITIONS table and looks for a corresponding entry in the LADS_PRC_LST_HDR and LADS_PRC_LST_DET tables.  Any missing or incorrect entries are report and sent as an email.    The destination email group is configured as </w:t>
+      </w:r>
+      <w:proofErr w:type="gramStart"/>
+      <w:r>
+        <w:rPr>
+          <w:lang w:val="en-AU" w:eastAsia="en-US"/>
+        </w:rPr>
+        <w:t>a</w:t>
+      </w:r>
+      <w:proofErr w:type="gramEnd"/>
+      <w:r>
+        <w:rPr>
+          <w:lang w:val="en-AU" w:eastAsia="en-US"/>
+        </w:rPr>
+        <w:t xml:space="preserve"> ICS </w:t>
+      </w:r>
+      <w:r>
+        <w:rPr>
+          <w:lang w:val="en-AU" w:eastAsia="en-US"/>
+        </w:rPr>
+        <w:t>Setting &lt;TODO Insert Here&gt;</w:t>
+      </w:r>
+    </w:p>
+    <w:p>
+      <w:pPr>
+        <w:pStyle w:val="Heading1"/>
+      </w:pPr>
       <w:r>
         <w:br w:type="page"/>
       </w:r>
@@ -23919,32 +23602,8 @@
         <w:t xml:space="preserve"> </w:t>
       </w:r>
     </w:p>
-    <w:p>
-      <w:r>
-        <w:t>TODO: Document the tasks to process and looking up these values in SAP.</w:t>
-      </w:r>
-    </w:p>
-    <w:p>
-      <w:pPr>
-        <w:rPr>
-          <w:rFonts w:eastAsia="Times New Roman" w:cstheme="minorHAnsi"/>
-          <w:b/>
-          <w:bCs/>
-          <w:kern w:val="32"/>
-          <w:sz w:val="28"/>
-          <w:szCs w:val="28"/>
-          <w:lang w:val="en-AU" w:eastAsia="en-US"/>
-        </w:rPr>
-      </w:pPr>
-    </w:p>
-    <w:p>
-      <w:pPr>
-        <w:pStyle w:val="NoSpacing"/>
-      </w:pPr>
-    </w:p>
-    <w:p/>
     <w:sectPr>
-      <w:footerReference w:type="default" r:id="rId12"/>
+      <w:footerReference w:type="default" r:id="rId11"/>
       <w:pgSz w:w="11906" w:h="16838"/>
       <w:pgMar w:top="1440" w:right="1440" w:bottom="1440" w:left="1440" w:header="708" w:footer="567" w:gutter="0"/>
       <w:cols w:space="708"/>
@@ -25206,7 +24865,7 @@
         <w:rFonts w:ascii="Symbol" w:hAnsi="Symbol" w:hint="default"/>
       </w:rPr>
     </w:lvl>
-    <w:lvl w:ilvl="1" w:tplc="0C090003" w:tentative="1">
+    <w:lvl w:ilvl="1" w:tplc="0C090003">
       <w:start w:val="1"/>
       <w:numFmt w:val="bullet"/>
       <w:lvlText w:val="o"/>
@@ -27508,7 +27167,7 @@
 </file>
 
 <file path=customXml/itemProps1.xml><?xml version="1.0" encoding="utf-8"?>
-<ds:datastoreItem xmlns:ds="http://schemas.openxmlformats.org/officeDocument/2006/customXml" ds:itemID="{F7ABA0BF-685A-49C4-9AB3-D8204496BCB8}">
+<ds:datastoreItem xmlns:ds="http://schemas.openxmlformats.org/officeDocument/2006/customXml" ds:itemID="{C162E8BB-9825-4845-B2C0-5773A4E9C2EC}">
   <ds:schemaRefs>
     <ds:schemaRef ds:uri="http://schemas.openxmlformats.org/officeDocument/2006/bibliography"/>
   </ds:schemaRefs>

</xml_diff>

<commit_message>
Updated the promotion interface documentation.
</commit_message>
<xml_diff>
--- a/SOURCE/PXI/DOC/Technical Spec - Promotions 359PROM.docx
+++ b/SOURCE/PXI/DOC/Technical Spec - Promotions 359PROM.docx
@@ -139,7 +139,33 @@
         <w:rPr>
           <w:sz w:val="48"/>
         </w:rPr>
-        <w:t>Promotions 359PROM – PMXPXI03_LOADER</w:t>
+        <w:t xml:space="preserve">Promotions </w:t>
+      </w:r>
+      <w:r>
+        <w:rPr>
+          <w:sz w:val="48"/>
+        </w:rPr>
+        <w:t>– Pricing Conditions</w:t>
+      </w:r>
+    </w:p>
+    <w:p>
+      <w:pPr>
+        <w:pStyle w:val="NoSpacing"/>
+        <w:rPr>
+          <w:sz w:val="48"/>
+        </w:rPr>
+      </w:pPr>
+      <w:r>
+        <w:rPr>
+          <w:sz w:val="48"/>
+        </w:rPr>
+        <w:t>359PROM – PMXPXI03</w:t>
+      </w:r>
+      <w:r>
+        <w:rPr>
+          <w:sz w:val="48"/>
+        </w:rPr>
+        <w:t xml:space="preserve"> – PXIATL02</w:t>
       </w:r>
     </w:p>
     <w:p>
@@ -8857,7 +8883,6 @@
                 <w:szCs w:val="16"/>
                 <w:lang w:val="en-AU" w:eastAsia="en-AU"/>
               </w:rPr>
-              <w:lastRenderedPageBreak/>
               <w:t>Condition Pricing Unit</w:t>
             </w:r>
           </w:p>
@@ -9155,6 +9180,7 @@
                 <w:szCs w:val="16"/>
                 <w:lang w:val="en-AU" w:eastAsia="en-AU"/>
               </w:rPr>
+              <w:lastRenderedPageBreak/>
               <w:t>Condition UOM</w:t>
             </w:r>
           </w:p>
@@ -15581,38 +15607,113 @@
     </w:p>
     <w:p>
       <w:pPr>
-        <w:ind w:left="504"/>
+        <w:ind w:left="720"/>
       </w:pPr>
     </w:p>
     <w:p>
       <w:pPr>
-        <w:ind w:left="504"/>
-      </w:pPr>
-      <w:r>
-        <w:t>&lt;TODO Insert Time Line Process Here&gt;</w:t>
-      </w:r>
-      <w:bookmarkStart w:id="9" w:name="_GoBack"/>
-      <w:bookmarkEnd w:id="9"/>
+        <w:ind w:left="720"/>
+      </w:pPr>
+      <w:r>
+        <w:t xml:space="preserve">The system generates a timeline starting out the earliest date ever seen for this </w:t>
+      </w:r>
+      <w:proofErr w:type="spellStart"/>
+      <w:r>
+        <w:t>vakey</w:t>
+      </w:r>
+      <w:proofErr w:type="spellEnd"/>
+      <w:r>
+        <w:t xml:space="preserve"> and pricing condition.  It then applies every instruction ever seen up to the batch being processed to that timeline.  So that in memory we now have a timeline indicating what has happened for all time.  That timeline is the aggregated into a set of start and stop </w:t>
+      </w:r>
+      <w:proofErr w:type="gramStart"/>
+      <w:r>
+        <w:t>dates,</w:t>
+      </w:r>
+      <w:proofErr w:type="gramEnd"/>
+      <w:r>
+        <w:t xml:space="preserve"> </w:t>
+      </w:r>
+      <w:r>
+        <w:lastRenderedPageBreak/>
+        <w:t xml:space="preserve">based on where there is a change in the price or sales deal information.  Those </w:t>
+      </w:r>
+      <w:proofErr w:type="spellStart"/>
+      <w:r>
+        <w:t>agreegated</w:t>
+      </w:r>
+      <w:proofErr w:type="spellEnd"/>
+      <w:r>
+        <w:t xml:space="preserve"> records are then written to the </w:t>
+      </w:r>
+      <w:proofErr w:type="spellStart"/>
+      <w:r>
+        <w:t>pmx_price_conditions</w:t>
+      </w:r>
+      <w:proofErr w:type="spellEnd"/>
+      <w:r>
+        <w:t xml:space="preserve"> table and then written out in the interface to SAP.  </w:t>
+      </w:r>
     </w:p>
     <w:p>
       <w:pPr>
-        <w:ind w:left="504"/>
-      </w:pPr>
+        <w:ind w:left="720"/>
+      </w:pPr>
+      <w:r>
+        <w:t>How each instruction is applied to the timeline is below.</w:t>
+      </w:r>
     </w:p>
     <w:p>
       <w:pPr>
-        <w:ind w:left="504"/>
-      </w:pPr>
+        <w:pStyle w:val="ListParagraph"/>
+        <w:numPr>
+          <w:ilvl w:val="0"/>
+          <w:numId w:val="17"/>
+        </w:numPr>
+      </w:pPr>
+      <w:r>
+        <w:t>A = Add, The record is applied from the start date to the stop date.</w:t>
+      </w:r>
     </w:p>
     <w:p>
       <w:pPr>
+        <w:pStyle w:val="ListParagraph"/>
+        <w:numPr>
+          <w:ilvl w:val="0"/>
+          <w:numId w:val="17"/>
+        </w:numPr>
+      </w:pPr>
+      <w:r>
+        <w:t xml:space="preserve">M = Modify, The whole timeline is searched for any previous entries with the same sales deal and zeroes the rate.  Then the current record is applied as if it was </w:t>
+      </w:r>
+      <w:proofErr w:type="gramStart"/>
+      <w:r>
+        <w:t>an add</w:t>
+      </w:r>
+      <w:proofErr w:type="gramEnd"/>
+      <w:r>
+        <w:t>.</w:t>
+      </w:r>
+    </w:p>
+    <w:p>
+      <w:pPr>
+        <w:pStyle w:val="ListParagraph"/>
+        <w:numPr>
+          <w:ilvl w:val="0"/>
+          <w:numId w:val="17"/>
+        </w:numPr>
+      </w:pPr>
+      <w:r>
+        <w:t>C = Cancel, D=Delete, The specified date range is zeroed.</w:t>
+      </w:r>
+    </w:p>
+    <w:p>
+      <w:pPr>
         <w:ind w:left="504"/>
         <w:rPr>
           <w:lang w:val="en-AU" w:eastAsia="en-US"/>
         </w:rPr>
       </w:pPr>
       <w:r>
-        <w:lastRenderedPageBreak/>
         <w:t xml:space="preserve">Given success to this point, the </w:t>
       </w:r>
       <w:r>
@@ -15690,7 +15791,7 @@
                 <w:lang w:val="en-AU" w:eastAsia="en-AU"/>
               </w:rPr>
             </w:pPr>
-            <w:bookmarkStart w:id="10" w:name="RANGE!A1:L19"/>
+            <w:bookmarkStart w:id="9" w:name="RANGE!A1:L19"/>
             <w:r>
               <w:rPr>
                 <w:rFonts w:ascii="Calibri" w:eastAsia="Times New Roman" w:hAnsi="Calibri" w:cs="Times New Roman"/>
@@ -15703,7 +15804,7 @@
               </w:rPr>
               <w:t>Source Field</w:t>
             </w:r>
-            <w:bookmarkEnd w:id="10"/>
+            <w:bookmarkEnd w:id="9"/>
           </w:p>
         </w:tc>
         <w:tc>
@@ -23483,7 +23584,7 @@
       <w:pPr>
         <w:pStyle w:val="Heading1"/>
       </w:pPr>
-      <w:bookmarkStart w:id="11" w:name="_Toc366065737"/>
+      <w:bookmarkStart w:id="10" w:name="_Toc366065737"/>
       <w:r>
         <w:t>Reconciliation Report</w:t>
       </w:r>
@@ -23559,7 +23660,27 @@
         <w:rPr>
           <w:lang w:val="en-AU" w:eastAsia="en-US"/>
         </w:rPr>
-        <w:t>Setting &lt;TODO Insert Here&gt;</w:t>
+        <w:t xml:space="preserve">Setting </w:t>
+      </w:r>
+      <w:r>
+        <w:rPr>
+          <w:lang w:val="en-AU" w:eastAsia="en-US"/>
+        </w:rPr>
+        <w:t xml:space="preserve">  </w:t>
+      </w:r>
+      <w:r>
+        <w:rPr>
+          <w:lang w:val="en-AU" w:eastAsia="en-US"/>
+        </w:rPr>
+        <w:t>&lt;TODO Insert He</w:t>
+      </w:r>
+      <w:bookmarkStart w:id="11" w:name="_GoBack"/>
+      <w:bookmarkEnd w:id="11"/>
+      <w:r>
+        <w:rPr>
+          <w:lang w:val="en-AU" w:eastAsia="en-US"/>
+        </w:rPr>
+        <w:t>re&gt;</w:t>
       </w:r>
     </w:p>
     <w:p>
@@ -23569,16 +23690,11 @@
       <w:r>
         <w:br w:type="page"/>
       </w:r>
-    </w:p>
-    <w:p>
-      <w:pPr>
-        <w:pStyle w:val="Heading1"/>
-      </w:pPr>
       <w:r>
         <w:lastRenderedPageBreak/>
         <w:t>ATLAS (APP)</w:t>
       </w:r>
-      <w:bookmarkEnd w:id="11"/>
+      <w:bookmarkEnd w:id="10"/>
     </w:p>
     <w:p>
       <w:r>
@@ -23713,7 +23829,7 @@
         <w:sz w:val="20"/>
         <w:szCs w:val="20"/>
       </w:rPr>
-      <w:t>8</w:t>
+      <w:t>9</w:t>
     </w:r>
     <w:r>
       <w:rPr>
@@ -25190,7 +25306,7 @@
   <w:abstractNum w:abstractNumId="13">
     <w:nsid w:val="62517903"/>
     <w:multiLevelType w:val="hybridMultilevel"/>
-    <w:tmpl w:val="F05A4682"/>
+    <w:tmpl w:val="CD1C4898"/>
     <w:lvl w:ilvl="0" w:tplc="0C090001">
       <w:start w:val="1"/>
       <w:numFmt w:val="bullet"/>
@@ -27167,7 +27283,7 @@
 </file>
 
 <file path=customXml/itemProps1.xml><?xml version="1.0" encoding="utf-8"?>
-<ds:datastoreItem xmlns:ds="http://schemas.openxmlformats.org/officeDocument/2006/customXml" ds:itemID="{C162E8BB-9825-4845-B2C0-5773A4E9C2EC}">
+<ds:datastoreItem xmlns:ds="http://schemas.openxmlformats.org/officeDocument/2006/customXml" ds:itemID="{28279966-CFBA-4876-B609-9F36DE9E4B33}">
   <ds:schemaRefs>
     <ds:schemaRef ds:uri="http://schemas.openxmlformats.org/officeDocument/2006/bibliography"/>
   </ds:schemaRefs>

</xml_diff>